<commit_message>
Correction de quelques fautes mineures
Correction de quelques fautes mineures
</commit_message>
<xml_diff>
--- a/IFT-2003_A16_TP2_Équipe06.docx
+++ b/IFT-2003_A16_TP2_Équipe06.docx
@@ -1,6 +1,6 @@
 
 <file path=word/document.xml><?xml version="1.0" encoding="utf-8"?>
-<w:document xmlns:wpc="http://schemas.microsoft.com/office/word/2010/wordprocessingCanvas" xmlns:cx="http://schemas.microsoft.com/office/drawing/2014/chartex" xmlns:cx1="http://schemas.microsoft.com/office/drawing/2015/9/8/chartex" xmlns:cx2="http://schemas.microsoft.com/office/drawing/2015/10/21/chartex" xmlns:mc="http://schemas.openxmlformats.org/markup-compatibility/2006" xmlns:o="urn:schemas-microsoft-com:office:office" xmlns:r="http://schemas.openxmlformats.org/officeDocument/2006/relationships" xmlns:m="http://schemas.openxmlformats.org/officeDocument/2006/math" xmlns:v="urn:schemas-microsoft-com:vml" xmlns:wp14="http://schemas.microsoft.com/office/word/2010/wordprocessingDrawing" xmlns:wp="http://schemas.openxmlformats.org/drawingml/2006/wordprocessingDrawing" xmlns:w10="urn:schemas-microsoft-com:office:word" xmlns:w="http://schemas.openxmlformats.org/wordprocessingml/2006/main" xmlns:w14="http://schemas.microsoft.com/office/word/2010/wordml" xmlns:w15="http://schemas.microsoft.com/office/word/2012/wordml" xmlns:w16se="http://schemas.microsoft.com/office/word/2015/wordml/symex" xmlns:wpg="http://schemas.microsoft.com/office/word/2010/wordprocessingGroup" xmlns:wpi="http://schemas.microsoft.com/office/word/2010/wordprocessingInk" xmlns:wne="http://schemas.microsoft.com/office/word/2006/wordml" xmlns:wps="http://schemas.microsoft.com/office/word/2010/wordprocessingShape" mc:Ignorable="w14 w15 w16se wp14">
+<w:document xmlns:wpc="http://schemas.microsoft.com/office/word/2010/wordprocessingCanvas" xmlns:mc="http://schemas.openxmlformats.org/markup-compatibility/2006" xmlns:o="urn:schemas-microsoft-com:office:office" xmlns:r="http://schemas.openxmlformats.org/officeDocument/2006/relationships" xmlns:m="http://schemas.openxmlformats.org/officeDocument/2006/math" xmlns:v="urn:schemas-microsoft-com:vml" xmlns:wp14="http://schemas.microsoft.com/office/word/2010/wordprocessingDrawing" xmlns:wp="http://schemas.openxmlformats.org/drawingml/2006/wordprocessingDrawing" xmlns:w10="urn:schemas-microsoft-com:office:word" xmlns:w="http://schemas.openxmlformats.org/wordprocessingml/2006/main" xmlns:w14="http://schemas.microsoft.com/office/word/2010/wordml" xmlns:w15="http://schemas.microsoft.com/office/word/2012/wordml" xmlns:wpg="http://schemas.microsoft.com/office/word/2010/wordprocessingGroup" xmlns:wpi="http://schemas.microsoft.com/office/word/2010/wordprocessingInk" xmlns:wne="http://schemas.microsoft.com/office/word/2006/wordml" xmlns:wps="http://schemas.microsoft.com/office/word/2010/wordprocessingShape" mc:Ignorable="w14 w15 wp14">
   <w:body>
     <w:tbl>
       <w:tblPr>
@@ -357,11 +357,10 @@
             <w:tcBorders>
               <w:top w:val="single" w:sz="4" w:space="0" w:color="auto"/>
             </w:tcBorders>
+            <w:vAlign w:val="bottom"/>
           </w:tcPr>
           <w:p>
             <w:pPr>
-              <w:spacing w:before="60"/>
-              <w:jc w:val="both"/>
               <w:rPr>
                 <w:rFonts w:ascii="Arial" w:hAnsi="Arial" w:cs="Arial"/>
                 <w:sz w:val="22"/>
@@ -372,11 +371,32 @@
             <w:r>
               <w:rPr>
                 <w:rFonts w:ascii="Arial" w:hAnsi="Arial" w:cs="Arial"/>
-                <w:sz w:val="22"/>
-                <w:szCs w:val="22"/>
-                <w:highlight w:val="yellow"/>
-              </w:rPr>
-              <w:t>IDUL</w:t>
+              </w:rPr>
+              <w:t>111</w:t>
+            </w:r>
+            <w:r>
+              <w:rPr>
+                <w:rFonts w:ascii="Arial" w:hAnsi="Arial" w:cs="Arial"/>
+              </w:rPr>
+              <w:t> </w:t>
+            </w:r>
+            <w:r>
+              <w:rPr>
+                <w:rFonts w:ascii="Arial" w:hAnsi="Arial" w:cs="Arial"/>
+              </w:rPr>
+              <w:t>084</w:t>
+            </w:r>
+            <w:r>
+              <w:rPr>
+                <w:rFonts w:ascii="Arial" w:hAnsi="Arial" w:cs="Arial"/>
+              </w:rPr>
+              <w:t xml:space="preserve"> </w:t>
+            </w:r>
+            <w:r>
+              <w:rPr>
+                <w:rFonts w:ascii="Arial" w:hAnsi="Arial" w:cs="Arial"/>
+              </w:rPr>
+              <w:t>949</w:t>
             </w:r>
           </w:p>
         </w:tc>
@@ -396,12 +416,14 @@
                 <w:szCs w:val="22"/>
               </w:rPr>
             </w:pPr>
+            <w:proofErr w:type="spellStart"/>
             <w:r>
               <w:rPr>
                 <w:rFonts w:ascii="Arial" w:hAnsi="Arial" w:cs="Arial"/>
               </w:rPr>
               <w:t>Portelance</w:t>
             </w:r>
+            <w:proofErr w:type="spellEnd"/>
             <w:r>
               <w:rPr>
                 <w:rFonts w:ascii="Arial" w:hAnsi="Arial" w:cs="Arial"/>
@@ -518,6 +540,7 @@
               <w:rPr>
                 <w:b/>
                 <w:noProof/>
+                <w:lang w:val="fr-FR" w:eastAsia="fr-FR"/>
               </w:rPr>
               <w:drawing>
                 <wp:inline distT="0" distB="0" distL="0" distR="0">
@@ -1909,7 +1932,10 @@
     <w:p/>
     <w:p>
       <w:r>
-        <w:t>Les trois étudiants retiennent un jeu de carte</w:t>
+        <w:t>Les deux</w:t>
+      </w:r>
+      <w:r>
+        <w:t xml:space="preserve"> étudiants retiennent un jeu de carte</w:t>
       </w:r>
       <w:r>
         <w:t xml:space="preserve">s </w:t>
@@ -2033,9 +2059,11 @@
       </w:r>
     </w:p>
     <w:p>
+      <w:proofErr w:type="gramStart"/>
       <w:r>
         <w:t>et</w:t>
       </w:r>
+      <w:proofErr w:type="gramEnd"/>
       <w:r>
         <w:t xml:space="preserve"> les autres cartes prennent leur</w:t>
       </w:r>
@@ -2128,7 +2156,15 @@
         <w:t xml:space="preserve"> du jeu.</w:t>
       </w:r>
       <w:r>
-        <w:t xml:space="preserve">  Cependant, l’équipe s’est interrogé </w:t>
+        <w:t xml:space="preserve">  Cependant, l’équipe s’est </w:t>
+      </w:r>
+      <w:proofErr w:type="gramStart"/>
+      <w:r>
+        <w:t>interrogé</w:t>
+      </w:r>
+      <w:proofErr w:type="gramEnd"/>
+      <w:r>
+        <w:t xml:space="preserve"> </w:t>
       </w:r>
       <w:r>
         <w:t>à savoir si</w:t>
@@ -2170,7 +2206,15 @@
         <w:t xml:space="preserve"> favoriserait la victoire.</w:t>
       </w:r>
       <w:r>
-        <w:t xml:space="preserve">  De cette analyse, il ressort du point de vue statistique que certains comportement soient souhaitables.</w:t>
+        <w:t xml:space="preserve">  De cette analyse, il ressort du point de vue statistique que certains </w:t>
+      </w:r>
+      <w:proofErr w:type="gramStart"/>
+      <w:r>
+        <w:t>comportement</w:t>
+      </w:r>
+      <w:proofErr w:type="gramEnd"/>
+      <w:r>
+        <w:t xml:space="preserve"> soient souhaitables.</w:t>
       </w:r>
     </w:p>
     <w:p/>
@@ -2210,6 +2254,7 @@
       <w:r>
         <w:sym w:font="Symbol" w:char="F0A9"/>
       </w:r>
+      <w:proofErr w:type="gramStart"/>
       <w:r>
         <w:t>,</w:t>
       </w:r>
@@ -2219,6 +2264,7 @@
       <w:r>
         <w:t>,</w:t>
       </w:r>
+      <w:proofErr w:type="gramEnd"/>
       <w:r>
         <w:sym w:font="Symbol" w:char="F0A7"/>
       </w:r>
@@ -2326,7 +2372,15 @@
         </w:numPr>
       </w:pPr>
       <w:r>
-        <w:t>L’ordre de pige n’est pas important pour la distribution initial.</w:t>
+        <w:t xml:space="preserve">L’ordre de pige n’est pas important pour la distribution </w:t>
+      </w:r>
+      <w:proofErr w:type="gramStart"/>
+      <w:r>
+        <w:t>initial</w:t>
+      </w:r>
+      <w:proofErr w:type="gramEnd"/>
+      <w:r>
+        <w:t>.</w:t>
       </w:r>
     </w:p>
     <w:p>
@@ -2440,7 +2494,15 @@
         <w:t xml:space="preserve">de rang 1 à 13 - </w:t>
       </w:r>
       <w:r>
-        <w:t>2..10, valet(v), dame(d), roi(r), as(as)</w:t>
+        <w:t xml:space="preserve">2..10, valet(v), dame(d), roi(r), </w:t>
+      </w:r>
+      <w:proofErr w:type="gramStart"/>
+      <w:r>
+        <w:t>as(</w:t>
+      </w:r>
+      <w:proofErr w:type="gramEnd"/>
+      <w:r>
+        <w:t>as)</w:t>
       </w:r>
     </w:p>
     <w:p>
@@ -2668,13 +2730,7 @@
             <w:rPr>
               <w:rFonts w:ascii="Cambria Math" w:hAnsi="Cambria Math"/>
             </w:rPr>
-            <m:t>=</m:t>
-          </m:r>
-          <m:r>
-            <w:rPr>
-              <w:rFonts w:ascii="Cambria Math" w:hAnsi="Cambria Math"/>
-            </w:rPr>
-            <m:t>1 040 465 790 combinaisons</m:t>
+            <m:t>=1 040 465 790 combinaisons</m:t>
           </m:r>
         </m:oMath>
       </m:oMathPara>
@@ -2836,31 +2892,7 @@
             <w:rPr>
               <w:rFonts w:ascii="Cambria Math" w:hAnsi="Cambria Math"/>
             </w:rPr>
-            <m:t>=</m:t>
-          </m:r>
-          <m:r>
-            <w:rPr>
-              <w:rFonts w:ascii="Cambria Math" w:hAnsi="Cambria Math"/>
-            </w:rPr>
-            <m:t>2</m:t>
-          </m:r>
-          <m:r>
-            <w:rPr>
-              <w:rFonts w:ascii="Cambria Math" w:hAnsi="Cambria Math"/>
-            </w:rPr>
-            <m:t>1</m:t>
-          </m:r>
-          <m:r>
-            <w:rPr>
-              <w:rFonts w:ascii="Cambria Math" w:hAnsi="Cambria Math"/>
-            </w:rPr>
-            <m:t> 094 923 659 355</m:t>
-          </m:r>
-          <m:r>
-            <w:rPr>
-              <w:rFonts w:ascii="Cambria Math" w:hAnsi="Cambria Math"/>
-            </w:rPr>
-            <m:t xml:space="preserve"> combinaisons</m:t>
+            <m:t>=21 094 923 659 355 combinaisons</m:t>
           </m:r>
         </m:oMath>
       </m:oMathPara>
@@ -3259,19 +3291,7 @@
                 <w:rPr>
                   <w:rFonts w:ascii="Cambria Math" w:hAnsi="Cambria Math"/>
                 </w:rPr>
-                <m:t>4!×</m:t>
-              </m:r>
-              <m:r>
-                <w:rPr>
-                  <w:rFonts w:ascii="Cambria Math" w:hAnsi="Cambria Math"/>
-                </w:rPr>
-                <m:t>50</m:t>
-              </m:r>
-              <m:r>
-                <w:rPr>
-                  <w:rFonts w:ascii="Cambria Math" w:hAnsi="Cambria Math"/>
-                </w:rPr>
-                <m:t xml:space="preserve">! </m:t>
+                <m:t xml:space="preserve">4!×50! </m:t>
               </m:r>
             </m:num>
             <m:den>
@@ -3327,19 +3347,7 @@
                     <w:rPr>
                       <w:rFonts w:ascii="Cambria Math" w:hAnsi="Cambria Math"/>
                     </w:rPr>
-                    <m:t>6!×4</m:t>
-                  </m:r>
-                  <m:r>
-                    <w:rPr>
-                      <w:rFonts w:ascii="Cambria Math" w:hAnsi="Cambria Math"/>
-                    </w:rPr>
-                    <m:t>4</m:t>
-                  </m:r>
-                  <m:r>
-                    <w:rPr>
-                      <w:rFonts w:ascii="Cambria Math" w:hAnsi="Cambria Math"/>
-                    </w:rPr>
-                    <m:t>!</m:t>
+                    <m:t>6!×44!</m:t>
                   </m:r>
                 </m:e>
               </m:d>
@@ -3365,19 +3373,7 @@
                 <w:rPr>
                   <w:rFonts w:ascii="Cambria Math" w:hAnsi="Cambria Math"/>
                 </w:rPr>
-                <m:t>2!×5</m:t>
-              </m:r>
-              <m:r>
-                <w:rPr>
-                  <w:rFonts w:ascii="Cambria Math" w:hAnsi="Cambria Math"/>
-                </w:rPr>
-                <m:t>2</m:t>
-              </m:r>
-              <m:r>
-                <w:rPr>
-                  <w:rFonts w:ascii="Cambria Math" w:hAnsi="Cambria Math"/>
-                </w:rPr>
-                <m:t xml:space="preserve">! </m:t>
+                <m:t xml:space="preserve">2!×52! </m:t>
               </m:r>
             </m:num>
             <m:den>
@@ -3413,19 +3409,7 @@
                     <w:rPr>
                       <w:rFonts w:ascii="Cambria Math" w:hAnsi="Cambria Math"/>
                     </w:rPr>
-                    <m:t>6!×4</m:t>
-                  </m:r>
-                  <m:r>
-                    <w:rPr>
-                      <w:rFonts w:ascii="Cambria Math" w:hAnsi="Cambria Math"/>
-                    </w:rPr>
-                    <m:t>6</m:t>
-                  </m:r>
-                  <m:r>
-                    <w:rPr>
-                      <w:rFonts w:ascii="Cambria Math" w:hAnsi="Cambria Math"/>
-                    </w:rPr>
-                    <m:t>!</m:t>
+                    <m:t>6!×46!</m:t>
                   </m:r>
                 </m:e>
               </m:d>
@@ -3593,9 +3577,17 @@
         <w:rPr>
           <w:rStyle w:val="Titre3Car"/>
         </w:rPr>
-        <w:t>Nombre de combinaisons possibles de huit cartes comportant minimalement un triplet</w:t>
+        <w:t xml:space="preserve">Nombre de combinaisons possibles de huit cartes comportant minimalement un </w:t>
+      </w:r>
+      <w:proofErr w:type="spellStart"/>
+      <w:r>
+        <w:rPr>
+          <w:rStyle w:val="Titre3Car"/>
+        </w:rPr>
+        <w:t>triplet</w:t>
       </w:r>
       <w:bookmarkEnd w:id="7"/>
+      <w:proofErr w:type="spellEnd"/>
       <w:r>
         <w:t> :</w:t>
       </w:r>
@@ -3636,8 +3628,13 @@
         </w:numPr>
       </w:pPr>
       <w:r>
-        <w:t>Ici, les jokers, au nombre de 2 ne peuvent plus participer à un triplet</w:t>
-      </w:r>
+        <w:t xml:space="preserve">Ici, les jokers, au nombre de 2 ne peuvent plus participer à un </w:t>
+      </w:r>
+      <w:proofErr w:type="spellStart"/>
+      <w:r>
+        <w:t>triplet</w:t>
+      </w:r>
+      <w:proofErr w:type="spellEnd"/>
       <w:r>
         <w:t xml:space="preserve">, malgré leur propriété de pouvoir être joué en tout temps </w:t>
       </w:r>
@@ -3865,13 +3862,7 @@
             <w:rPr>
               <w:rFonts w:ascii="Cambria Math" w:hAnsi="Cambria Math"/>
             </w:rPr>
-            <m:t>=</m:t>
-          </m:r>
-          <m:r>
-            <w:rPr>
-              <w:rFonts w:ascii="Cambria Math" w:hAnsi="Cambria Math"/>
-            </w:rPr>
-            <m:t>63 562 800</m:t>
+            <m:t>=63 562 800</m:t>
           </m:r>
         </m:oMath>
       </m:oMathPara>
@@ -3963,13 +3954,7 @@
             <w:rPr>
               <w:rFonts w:ascii="Cambria Math" w:hAnsi="Cambria Math"/>
             </w:rPr>
-            <m:t>≅0.</m:t>
-          </m:r>
-          <m:r>
-            <w:rPr>
-              <w:rFonts w:ascii="Cambria Math" w:hAnsi="Cambria Math"/>
-            </w:rPr>
-            <m:t>0610</m:t>
+            <m:t>≅0.0610</m:t>
           </m:r>
         </m:oMath>
       </m:oMathPara>
@@ -4083,7 +4068,15 @@
         </w:numPr>
       </w:pPr>
       <w:r>
-        <w:t>Ici, les jokers, au nombre de 2 ne peuvent plus participer à un triplet, malgré leur propriété de pouvoir être joué en tout temps laquelle n’est pas considéré.  Nous les ignorons donc :</w:t>
+        <w:t xml:space="preserve">Ici, les jokers, au nombre de 2 ne peuvent plus participer à un </w:t>
+      </w:r>
+      <w:r>
+        <w:t>triplé</w:t>
+      </w:r>
+      <w:bookmarkStart w:id="9" w:name="_GoBack"/>
+      <w:bookmarkEnd w:id="9"/>
+      <w:r>
+        <w:t>, malgré leur propriété de pouvoir être joué en tout temps laquelle n’est pas considéré.  Nous les ignorons donc :</w:t>
       </w:r>
     </w:p>
     <w:p>
@@ -4389,13 +4382,7 @@
             <w:rPr>
               <w:rFonts w:ascii="Cambria Math" w:hAnsi="Cambria Math"/>
             </w:rPr>
-            <m:t>≅0.0</m:t>
-          </m:r>
-          <m:r>
-            <w:rPr>
-              <w:rFonts w:ascii="Cambria Math" w:hAnsi="Cambria Math"/>
-            </w:rPr>
-            <m:t>153</m:t>
+            <m:t>≅0.0153</m:t>
           </m:r>
         </m:oMath>
       </m:oMathPara>
@@ -4476,14 +4463,14 @@
       </w:pPr>
     </w:p>
     <w:p>
-      <w:bookmarkStart w:id="9" w:name="_Toc464598012"/>
+      <w:bookmarkStart w:id="10" w:name="_Toc464598012"/>
       <w:r>
         <w:rPr>
           <w:rStyle w:val="Titre3Car"/>
         </w:rPr>
         <w:t>Nombre de combinaisons possibles de 8 cartes comportant une série de 3 cartes consécutives</w:t>
       </w:r>
-      <w:bookmarkEnd w:id="9"/>
+      <w:bookmarkEnd w:id="10"/>
       <w:r>
         <w:t> :</w:t>
       </w:r>
@@ -4617,6 +4604,7 @@
         </w:numPr>
       </w:pPr>
       <w:r>
+        <w:lastRenderedPageBreak/>
         <w:t>L’adversaire ne peut jouer alors le joueur peut rejouer</w:t>
       </w:r>
       <w:r>
@@ -4638,7 +4626,6 @@
         </w:numPr>
       </w:pPr>
       <w:r>
-        <w:lastRenderedPageBreak/>
         <w:t xml:space="preserve">L’adversaire </w:t>
       </w:r>
       <w:r>
@@ -4675,7 +4662,13 @@
         <w:t xml:space="preserve">Ainsi, une probabilité de succès (pouvoir rejouer) de 66% </w:t>
       </w:r>
       <w:r>
-        <w:t>est atteint.</w:t>
+        <w:t xml:space="preserve">est </w:t>
+      </w:r>
+      <w:r>
+        <w:t>atteinte</w:t>
+      </w:r>
+      <w:r>
+        <w:t>.</w:t>
       </w:r>
     </w:p>
     <w:p>
@@ -4708,7 +4701,13 @@
         <w:t>L</w:t>
       </w:r>
       <w:r>
-        <w:t>es jokers, au nombre de 2 ne peuvent participer à un triplet, malgré leur propriété de pouvoir être joué en tout temps laquelle n’est pas considéré</w:t>
+        <w:t xml:space="preserve">es jokers, au nombre de 2 ne peuvent participer à un </w:t>
+      </w:r>
+      <w:r>
+        <w:t>triplé</w:t>
+      </w:r>
+      <w:r>
+        <w:t>, malgré leur propriété de pouvoir être joué en tout temps laquelle n’est pas considéré</w:t>
       </w:r>
       <w:r>
         <w:t>, ici</w:t>
@@ -4744,7 +4743,19 @@
         <w:rPr>
           <w:color w:val="FF0000"/>
         </w:rPr>
-        <w:t xml:space="preserve"> d’une série de trois cartes consécutives se calcule ainsi</w:t>
+        <w:t xml:space="preserve"> d’une série de trois cartes consécutives se </w:t>
+      </w:r>
+      <w:r>
+        <w:rPr>
+          <w:color w:val="FF0000"/>
+        </w:rPr>
+        <w:t>calculent</w:t>
+      </w:r>
+      <w:r>
+        <w:rPr>
+          <w:color w:val="FF0000"/>
+        </w:rPr>
+        <w:t xml:space="preserve"> ainsi</w:t>
       </w:r>
     </w:p>
     <w:p>
@@ -4768,7 +4779,31 @@
         <w:rPr>
           <w:color w:val="FF0000"/>
         </w:rPr>
-        <w:t xml:space="preserve">différentes.  N’importe quels valeurs de 1 (as) à 13 (roi) sont considérés </w:t>
+        <w:t xml:space="preserve">différentes.  N’importe </w:t>
+      </w:r>
+      <w:r>
+        <w:rPr>
+          <w:color w:val="FF0000"/>
+        </w:rPr>
+        <w:t>quelles</w:t>
+      </w:r>
+      <w:r>
+        <w:rPr>
+          <w:color w:val="FF0000"/>
+        </w:rPr>
+        <w:t xml:space="preserve"> valeurs de 1 (as) à 13 (roi) sont </w:t>
+      </w:r>
+      <w:r>
+        <w:rPr>
+          <w:color w:val="FF0000"/>
+        </w:rPr>
+        <w:t>considérées</w:t>
+      </w:r>
+      <w:r>
+        <w:rPr>
+          <w:color w:val="FF0000"/>
+        </w:rPr>
+        <w:t xml:space="preserve"> </w:t>
       </w:r>
       <w:r>
         <w:rPr>
@@ -4828,7 +4863,19 @@
         <w:rPr>
           <w:color w:val="FF0000"/>
         </w:rPr>
-        <w:t>suites qui forme les couples (v</w:t>
+        <w:t xml:space="preserve">suites qui </w:t>
+      </w:r>
+      <w:r>
+        <w:rPr>
+          <w:color w:val="FF0000"/>
+        </w:rPr>
+        <w:t>forment</w:t>
+      </w:r>
+      <w:r>
+        <w:rPr>
+          <w:color w:val="FF0000"/>
+        </w:rPr>
+        <w:t xml:space="preserve"> les couples (v</w:t>
       </w:r>
       <w:r>
         <w:rPr>
@@ -4901,7 +4948,19 @@
         <w:rPr>
           <w:color w:val="FF0000"/>
         </w:rPr>
-        <w:t>possibilités ressorte pour chacune des treize valeurs possibles.</w:t>
+        <w:t xml:space="preserve">possibilités </w:t>
+      </w:r>
+      <w:r>
+        <w:rPr>
+          <w:color w:val="FF0000"/>
+        </w:rPr>
+        <w:t>ressortent</w:t>
+      </w:r>
+      <w:r>
+        <w:rPr>
+          <w:color w:val="FF0000"/>
+        </w:rPr>
+        <w:t xml:space="preserve"> pour chacune des treize valeurs possibles.</w:t>
       </w:r>
     </w:p>
     <w:p>
@@ -4964,21 +5023,7 @@
               <w:rFonts w:ascii="Cambria Math" w:hAnsi="Cambria Math"/>
               <w:color w:val="FF0000"/>
             </w:rPr>
-            <m:t xml:space="preserve">= </m:t>
-          </m:r>
-          <m:r>
-            <w:rPr>
-              <w:rFonts w:ascii="Cambria Math" w:hAnsi="Cambria Math"/>
-              <w:color w:val="FF0000"/>
-            </w:rPr>
-            <m:t>832</m:t>
-          </m:r>
-          <m:r>
-            <w:rPr>
-              <w:rFonts w:ascii="Cambria Math" w:hAnsi="Cambria Math"/>
-              <w:color w:val="FF0000"/>
-            </w:rPr>
-            <m:t xml:space="preserve"> cas valides</m:t>
+            <m:t>= 832 cas valides</m:t>
           </m:r>
         </m:oMath>
       </m:oMathPara>
@@ -5084,14 +5129,7 @@
                   <w:rFonts w:ascii="Cambria Math" w:hAnsi="Cambria Math"/>
                   <w:color w:val="FF0000"/>
                 </w:rPr>
-                <m:t xml:space="preserve">cas </m:t>
-              </m:r>
-              <m:r>
-                <w:rPr>
-                  <w:rFonts w:ascii="Cambria Math" w:hAnsi="Cambria Math"/>
-                  <w:color w:val="FF0000"/>
-                </w:rPr>
-                <m:t>valides</m:t>
+                <m:t>cas valides</m:t>
               </m:r>
             </m:num>
             <m:den>
@@ -5145,14 +5183,7 @@
               <w:rFonts w:ascii="Cambria Math" w:hAnsi="Cambria Math"/>
               <w:color w:val="FF0000"/>
             </w:rPr>
-            <m:t>≅0.</m:t>
-          </m:r>
-          <m:r>
-            <w:rPr>
-              <w:rFonts w:ascii="Cambria Math" w:hAnsi="Cambria Math"/>
-              <w:color w:val="FF0000"/>
-            </w:rPr>
-            <m:t>0335</m:t>
+            <m:t>≅0.0335</m:t>
           </m:r>
         </m:oMath>
       </m:oMathPara>
@@ -5185,7 +5216,21 @@
           <w:color w:val="FF0000"/>
           <w:u w:val="single"/>
         </w:rPr>
-        <w:t>probabilité d’environ 3,35 % d’avoir en main un suite de trois cartes de même rang après la distribution initiale</w:t>
+        <w:t xml:space="preserve">probabilité d’environ 3,35 % d’avoir en main </w:t>
+      </w:r>
+      <w:r>
+        <w:rPr>
+          <w:color w:val="FF0000"/>
+          <w:u w:val="single"/>
+        </w:rPr>
+        <w:t>une</w:t>
+      </w:r>
+      <w:r>
+        <w:rPr>
+          <w:color w:val="FF0000"/>
+          <w:u w:val="single"/>
+        </w:rPr>
+        <w:t xml:space="preserve"> suite de trois cartes de même rang après la distribution initiale</w:t>
       </w:r>
       <w:r>
         <w:rPr>
@@ -5245,7 +5290,13 @@
         <w:t>r</w:t>
       </w:r>
       <w:r>
-        <w:t xml:space="preserve">+1 et une troisième représentant </w:t>
+        <w:t xml:space="preserve">+1 et </w:t>
+      </w:r>
+      <w:r>
+        <w:t>un</w:t>
+      </w:r>
+      <w:r>
+        <w:t xml:space="preserve"> troisième représentant </w:t>
       </w:r>
       <w:r>
         <w:t>r</w:t>
@@ -5565,13 +5616,7 @@
             <w:rPr>
               <w:rFonts w:ascii="Cambria Math" w:hAnsi="Cambria Math"/>
             </w:rPr>
-            <m:t>=</m:t>
-          </m:r>
-          <m:r>
-            <w:rPr>
-              <w:rFonts w:ascii="Cambria Math" w:hAnsi="Cambria Math"/>
-            </w:rPr>
-            <m:t>72 963 072</m:t>
+            <m:t>=72 963 072</m:t>
           </m:r>
         </m:oMath>
       </m:oMathPara>
@@ -5663,13 +5708,7 @@
             <w:rPr>
               <w:rFonts w:ascii="Cambria Math" w:hAnsi="Cambria Math"/>
             </w:rPr>
-            <m:t>≅0.</m:t>
-          </m:r>
-          <m:r>
-            <w:rPr>
-              <w:rFonts w:ascii="Cambria Math" w:hAnsi="Cambria Math"/>
-            </w:rPr>
-            <m:t>0701</m:t>
+            <m:t>≅0.0701</m:t>
           </m:r>
         </m:oMath>
       </m:oMathPara>
@@ -5695,7 +5734,6 @@
         </w:numPr>
       </w:pPr>
       <w:r>
-        <w:lastRenderedPageBreak/>
         <w:t xml:space="preserve">Soit une </w:t>
       </w:r>
       <w:r>
@@ -5739,7 +5777,7 @@
       </w:pPr>
     </w:p>
     <w:p>
-      <w:bookmarkStart w:id="10" w:name="_Toc464598013"/>
+      <w:bookmarkStart w:id="11" w:name="_Toc464598013"/>
       <w:r>
         <w:rPr>
           <w:rStyle w:val="Titre3Car"/>
@@ -5758,7 +5796,7 @@
         </w:rPr>
         <w:t xml:space="preserve"> cartes consécutives</w:t>
       </w:r>
-      <w:bookmarkEnd w:id="10"/>
+      <w:bookmarkEnd w:id="11"/>
       <w:r>
         <w:t> :</w:t>
       </w:r>
@@ -5772,13 +5810,7 @@
         </w:numPr>
       </w:pPr>
       <w:r>
-        <w:t xml:space="preserve">Une série de </w:t>
-      </w:r>
-      <w:r>
-        <w:t>4</w:t>
-      </w:r>
-      <w:r>
-        <w:t xml:space="preserve"> cartes consécutives permet de choisir une extrémité afin de permettre 66% de probabilité de pouvoir rejouer après l’adversaire.  </w:t>
+        <w:t xml:space="preserve">Une série de 4 cartes consécutives permet de choisir une extrémité afin de permettre 66% de probabilité de pouvoir rejouer après l’adversaire.  </w:t>
       </w:r>
     </w:p>
     <w:p>
@@ -5877,7 +5909,13 @@
         </w:numPr>
       </w:pPr>
       <w:r>
-        <w:t>Ainsi, une probabilité de succès (pouvoir rejouer) de 66% est atteint.</w:t>
+        <w:t xml:space="preserve">Ainsi, une probabilité de succès (pouvoir rejouer) de 66% est </w:t>
+      </w:r>
+      <w:r>
+        <w:t>atteinte</w:t>
+      </w:r>
+      <w:r>
+        <w:t>.</w:t>
       </w:r>
     </w:p>
     <w:p>
@@ -5901,7 +5939,13 @@
         </w:numPr>
       </w:pPr>
       <w:r>
-        <w:t>Les jokers, au nombre de 2 ne peuvent participer à un triplet, malgré leur propriété de pouvoir être joué en tout temps laquelle n’est pas considéré, ici.  Nous les ignorons donc dans cette portion de l’analyse de probabilité.</w:t>
+        <w:t xml:space="preserve">Les jokers, au nombre de 2 ne peuvent participer à un </w:t>
+      </w:r>
+      <w:r>
+        <w:t>triplé</w:t>
+      </w:r>
+      <w:r>
+        <w:t>, malgré leur propriété de pouvoir être joué en tout temps laquelle n’est pas considéré, ici.  Nous les ignorons donc dans cette portion de l’analyse de probabilité.</w:t>
       </w:r>
     </w:p>
     <w:p>
@@ -5931,7 +5975,19 @@
         <w:rPr>
           <w:color w:val="FF0000"/>
         </w:rPr>
-        <w:t xml:space="preserve"> d’une série de trois cartes consécutives se calcule ainsi</w:t>
+        <w:t xml:space="preserve"> d’une série de trois cartes consécutives se </w:t>
+      </w:r>
+      <w:r>
+        <w:rPr>
+          <w:color w:val="FF0000"/>
+        </w:rPr>
+        <w:t>calculent</w:t>
+      </w:r>
+      <w:r>
+        <w:rPr>
+          <w:color w:val="FF0000"/>
+        </w:rPr>
+        <w:t xml:space="preserve"> ainsi</w:t>
       </w:r>
     </w:p>
     <w:p>
@@ -5949,7 +6005,31 @@
         <w:rPr>
           <w:color w:val="FF0000"/>
         </w:rPr>
-        <w:t>Cette suite se compose de trois cartes aux valeurs consécutives et de sortes similaires ou différentes.  N’importe quels valeurs de 1 (as) à 13 (roi) sont considérés puisque dans ce jeu il est permis de poursuivre aux extrémités des valeurs.  Ex.  2 -&gt; as -&gt; roi ou roi -&gt; as -&gt; deux.</w:t>
+        <w:t xml:space="preserve">Cette suite se compose de trois cartes aux valeurs consécutives et de sortes similaires ou différentes.  N’importe </w:t>
+      </w:r>
+      <w:r>
+        <w:rPr>
+          <w:color w:val="FF0000"/>
+        </w:rPr>
+        <w:t>quelles</w:t>
+      </w:r>
+      <w:r>
+        <w:rPr>
+          <w:color w:val="FF0000"/>
+        </w:rPr>
+        <w:t xml:space="preserve"> valeurs de 1 (as) à 13 (roi) sont </w:t>
+      </w:r>
+      <w:r>
+        <w:rPr>
+          <w:color w:val="FF0000"/>
+        </w:rPr>
+        <w:t>considérées</w:t>
+      </w:r>
+      <w:r>
+        <w:rPr>
+          <w:color w:val="FF0000"/>
+        </w:rPr>
+        <w:t xml:space="preserve"> puisque dans ce jeu il est permis de poursuivre aux extrémités des valeurs.  Ex.  2 -&gt; as -&gt; roi ou roi -&gt; as -&gt; deux.</w:t>
       </w:r>
     </w:p>
     <w:p>
@@ -5967,7 +6047,19 @@
         <w:rPr>
           <w:color w:val="FF0000"/>
         </w:rPr>
-        <w:t>Ainsi nous avons 13 suites de trois cartes par sorte.  Donc pour chaque valeur v qui débute une suite, il y a 4 possibilités de suites qui forme les couples (v</w:t>
+        <w:t xml:space="preserve">Ainsi nous avons 13 suites de trois cartes par sorte.  Donc pour chaque valeur v qui débute une suite, il y a 4 possibilités de suites qui </w:t>
+      </w:r>
+      <w:r>
+        <w:rPr>
+          <w:color w:val="FF0000"/>
+        </w:rPr>
+        <w:t>forment</w:t>
+      </w:r>
+      <w:r>
+        <w:rPr>
+          <w:color w:val="FF0000"/>
+        </w:rPr>
+        <w:t xml:space="preserve"> les couples (v</w:t>
       </w:r>
       <w:r>
         <w:rPr>
@@ -6028,7 +6120,19 @@
         <w:rPr>
           <w:color w:val="FF0000"/>
         </w:rPr>
-        <w:t xml:space="preserve"> possibilités ressorte pour chacune des treize valeurs possibles.</w:t>
+        <w:t xml:space="preserve"> possibilités </w:t>
+      </w:r>
+      <w:r>
+        <w:rPr>
+          <w:color w:val="FF0000"/>
+        </w:rPr>
+        <w:t>ressortent</w:t>
+      </w:r>
+      <w:r>
+        <w:rPr>
+          <w:color w:val="FF0000"/>
+        </w:rPr>
+        <w:t xml:space="preserve"> pour chacune des treize valeurs possibles.</w:t>
       </w:r>
     </w:p>
     <w:p>
@@ -6272,7 +6376,21 @@
           <w:color w:val="FF0000"/>
           <w:u w:val="single"/>
         </w:rPr>
-        <w:t>probabilité d’environ 3,35 % d’avoir en main un suite de trois cartes de même rang après la distribution initiale</w:t>
+        <w:t xml:space="preserve">probabilité d’environ 3,35 % d’avoir en main </w:t>
+      </w:r>
+      <w:r>
+        <w:rPr>
+          <w:color w:val="FF0000"/>
+          <w:u w:val="single"/>
+        </w:rPr>
+        <w:t>une</w:t>
+      </w:r>
+      <w:r>
+        <w:rPr>
+          <w:color w:val="FF0000"/>
+          <w:u w:val="single"/>
+        </w:rPr>
+        <w:t xml:space="preserve"> suite de trois cartes de même rang après la distribution initiale</w:t>
       </w:r>
       <w:r>
         <w:rPr>
@@ -6305,7 +6423,14 @@
         </w:numPr>
       </w:pPr>
       <w:r>
-        <w:t>Dans ce cas, il nous faut donc 1 carte de rang r précis pour débuter la suite, une seconde équivalente à r+1 et une troisième représentant r+2.</w:t>
+        <w:lastRenderedPageBreak/>
+        <w:t xml:space="preserve">Dans ce cas, il nous faut donc 1 carte de rang r précis pour débuter la suite, une seconde équivalente à r+1 et </w:t>
+      </w:r>
+      <w:r>
+        <w:t>un</w:t>
+      </w:r>
+      <w:r>
+        <w:t xml:space="preserve"> troisième représentant r+2.</w:t>
       </w:r>
     </w:p>
     <w:p>
@@ -6783,13 +6908,23 @@
         <w:t>En gros, la somme des probabilités précédemment énoncé laisse croire à la pertinence d’implémenter un prédicat permettant de favoriser le joueur artificielle (IA).</w:t>
       </w:r>
       <w:r>
-        <w:t xml:space="preserve">  L’analyse statistique de l’ensemble des possibilités demeure hors contexte dans le cadre de ce travail.  Ainsi, ce rapport poursuit en énoncant le cadre de la problématique retenue soit tenter de permettre à l’IA </w:t>
-      </w:r>
-      <w:r>
-        <w:t>de déposer des cartes le plus fréquemment possible.  Cette motivation étant issue du but du jeu consistant à se départir du maximum de cartes avant que la pioche ait été vidé ou que l’adversaire ait déposé toute ses cartes en main.</w:t>
-      </w:r>
-      <w:bookmarkStart w:id="11" w:name="_GoBack"/>
-      <w:bookmarkEnd w:id="11"/>
+        <w:t xml:space="preserve">  L’analyse statistique de l’ensemble des possibilités demeure hors contexte dans le cadre de ce travail.  Ainsi, ce rapport poursuit en </w:t>
+      </w:r>
+      <w:r>
+        <w:t>énonçant</w:t>
+      </w:r>
+      <w:r>
+        <w:t xml:space="preserve"> le cadre de la problématique retenue soit tenter de permettre à l’IA </w:t>
+      </w:r>
+      <w:r>
+        <w:t xml:space="preserve">de déposer des cartes le plus fréquemment possible.  Cette motivation étant issue du but du jeu consistant à se départir du maximum de cartes avant que la pioche ait été </w:t>
+      </w:r>
+      <w:r>
+        <w:t>vidée</w:t>
+      </w:r>
+      <w:r>
+        <w:t xml:space="preserve"> ou que l’adversaire ait déposé toute ses cartes en main.</w:t>
+      </w:r>
     </w:p>
     <w:p/>
     <w:p>
@@ -6811,6 +6946,7 @@
       <w:r>
         <w:rPr>
           <w:noProof/>
+          <w:lang w:val="fr-FR" w:eastAsia="fr-FR"/>
         </w:rPr>
         <w:lastRenderedPageBreak/>
         <w:drawing>
@@ -6860,65 +6996,56 @@
       <w:r>
         <w:t xml:space="preserve">Figure </w:t>
       </w:r>
-      <w:r>
-        <w:fldChar w:fldCharType="begin"/>
-      </w:r>
-      <w:r>
-        <w:instrText xml:space="preserve"> SEQ Figure \* ARABIC </w:instrText>
-      </w:r>
-      <w:r>
-        <w:fldChar w:fldCharType="separate"/>
+      <w:fldSimple w:instr=" SEQ Figure \* ARABIC ">
+        <w:r>
+          <w:rPr>
+            <w:noProof/>
+          </w:rPr>
+          <w:t>1</w:t>
+        </w:r>
+      </w:fldSimple>
+      <w:r>
+        <w:t xml:space="preserve"> : Arbre de </w:t>
       </w:r>
       <w:r>
         <w:rPr>
           <w:noProof/>
         </w:rPr>
-        <w:t>1</w:t>
-      </w:r>
-      <w:r>
-        <w:fldChar w:fldCharType="end"/>
-      </w:r>
-      <w:r>
-        <w:t xml:space="preserve"> : Arbre de </w:t>
+        <w:t xml:space="preserve"> recherche </w:t>
       </w:r>
       <w:r>
         <w:rPr>
           <w:noProof/>
         </w:rPr>
-        <w:t xml:space="preserve"> recherche </w:t>
+        <w:t xml:space="preserve">– Propagation </w:t>
       </w:r>
       <w:r>
         <w:rPr>
           <w:noProof/>
         </w:rPr>
-        <w:t xml:space="preserve">– Propagation </w:t>
+        <w:t xml:space="preserve">des valeurs </w:t>
       </w:r>
       <w:r>
         <w:rPr>
           <w:noProof/>
         </w:rPr>
-        <w:t xml:space="preserve">des valeurs </w:t>
+        <w:t>heuristique</w:t>
       </w:r>
       <w:r>
         <w:rPr>
           <w:noProof/>
         </w:rPr>
-        <w:t>heuristique</w:t>
-      </w:r>
+        <w:t>s</w:t>
+      </w:r>
+    </w:p>
+    <w:p>
+      <w:pPr>
+        <w:keepNext/>
+      </w:pPr>
       <w:r>
         <w:rPr>
           <w:noProof/>
-        </w:rPr>
-        <w:t>s</w:t>
-      </w:r>
-    </w:p>
-    <w:p>
-      <w:pPr>
-        <w:keepNext/>
-      </w:pPr>
-      <w:r>
-        <w:rPr>
-          <w:noProof/>
+          <w:lang w:val="fr-FR" w:eastAsia="fr-FR"/>
         </w:rPr>
         <w:lastRenderedPageBreak/>
         <w:drawing>
@@ -6965,35 +7092,31 @@
       <w:r>
         <w:t xml:space="preserve">Figure </w:t>
       </w:r>
-      <w:r>
-        <w:fldChar w:fldCharType="begin"/>
-      </w:r>
-      <w:r>
-        <w:instrText xml:space="preserve"> SEQ Figure \* ARABIC </w:instrText>
-      </w:r>
-      <w:r>
-        <w:fldChar w:fldCharType="separate"/>
-      </w:r>
+      <w:fldSimple w:instr=" SEQ Figure \* ARABIC ">
+        <w:r>
+          <w:rPr>
+            <w:noProof/>
+          </w:rPr>
+          <w:t>2</w:t>
+        </w:r>
+      </w:fldSimple>
+      <w:r>
+        <w:t xml:space="preserve">: Arbre d'heuristique - </w:t>
+      </w:r>
+      <w:proofErr w:type="spellStart"/>
+      <w:r>
+        <w:t>MinMax</w:t>
+      </w:r>
+      <w:proofErr w:type="spellEnd"/>
+    </w:p>
+    <w:p>
+      <w:pPr>
+        <w:keepNext/>
+      </w:pPr>
       <w:r>
         <w:rPr>
           <w:noProof/>
-        </w:rPr>
-        <w:t>2</w:t>
-      </w:r>
-      <w:r>
-        <w:fldChar w:fldCharType="end"/>
-      </w:r>
-      <w:r>
-        <w:t>: Arbre d'heuristique - MinMax</w:t>
-      </w:r>
-    </w:p>
-    <w:p>
-      <w:pPr>
-        <w:keepNext/>
-      </w:pPr>
-      <w:r>
-        <w:rPr>
-          <w:noProof/>
+          <w:lang w:val="fr-FR" w:eastAsia="fr-FR"/>
         </w:rPr>
         <w:lastRenderedPageBreak/>
         <w:drawing>
@@ -7040,24 +7163,14 @@
       <w:r>
         <w:t xml:space="preserve">Figure </w:t>
       </w:r>
-      <w:r>
-        <w:fldChar w:fldCharType="begin"/>
-      </w:r>
-      <w:r>
-        <w:instrText xml:space="preserve"> SEQ Figure \* ARABIC </w:instrText>
-      </w:r>
-      <w:r>
-        <w:fldChar w:fldCharType="separate"/>
-      </w:r>
-      <w:r>
-        <w:rPr>
-          <w:noProof/>
-        </w:rPr>
-        <w:t>3</w:t>
-      </w:r>
-      <w:r>
-        <w:fldChar w:fldCharType="end"/>
-      </w:r>
+      <w:fldSimple w:instr=" SEQ Figure \* ARABIC ">
+        <w:r>
+          <w:rPr>
+            <w:noProof/>
+          </w:rPr>
+          <w:t>3</w:t>
+        </w:r>
+      </w:fldSimple>
       <w:r>
         <w:t xml:space="preserve"> : Arbre d'heuristique - Alpha-Beta</w:t>
       </w:r>
@@ -7085,7 +7198,49 @@
         <w:rPr>
           <w:color w:val="FF0000"/>
         </w:rPr>
-        <w:t>Difficultés d’implanter MinMax étant donné la limite de choix possibles pour déposer une carte à la suite de celle présente sur la table.  Min ne peut prendre de statégie pour limiter le succès de Max sans tenir compte des probabilités des cartes possibles dans la main du joueur et dans la pioche.  Cependant, il est aisé pour l’ordinateur de maitenir le compte des cartes déjà jouées.  Ceci demeure cependant une infraction nommé comptage de carte laquelle est généralement sanctionnée dans les casinos</w:t>
+        <w:t xml:space="preserve">Difficultés d’implanter </w:t>
+      </w:r>
+      <w:proofErr w:type="spellStart"/>
+      <w:r>
+        <w:rPr>
+          <w:color w:val="FF0000"/>
+        </w:rPr>
+        <w:t>MinMax</w:t>
+      </w:r>
+      <w:proofErr w:type="spellEnd"/>
+      <w:r>
+        <w:rPr>
+          <w:color w:val="FF0000"/>
+        </w:rPr>
+        <w:t xml:space="preserve"> étant donné la limite de choix possibles pour déposer une carte à la suite de celle présente sur la table.  Min ne peut prendre de </w:t>
+      </w:r>
+      <w:proofErr w:type="spellStart"/>
+      <w:r>
+        <w:rPr>
+          <w:color w:val="FF0000"/>
+        </w:rPr>
+        <w:t>statégie</w:t>
+      </w:r>
+      <w:proofErr w:type="spellEnd"/>
+      <w:r>
+        <w:rPr>
+          <w:color w:val="FF0000"/>
+        </w:rPr>
+        <w:t xml:space="preserve"> pour limiter le succès de Max sans tenir compte des probabilités des cartes possibles dans la main du joueur et dans la pioche.  Cependant, il est aisé pour l’ordinateur de </w:t>
+      </w:r>
+      <w:proofErr w:type="spellStart"/>
+      <w:r>
+        <w:rPr>
+          <w:color w:val="FF0000"/>
+        </w:rPr>
+        <w:t>maitenir</w:t>
+      </w:r>
+      <w:proofErr w:type="spellEnd"/>
+      <w:r>
+        <w:rPr>
+          <w:color w:val="FF0000"/>
+        </w:rPr>
+        <w:t xml:space="preserve"> le compte des cartes déjà jouées.  Ceci demeure cependant une infraction nommé comptage de carte laquelle est généralement sanctionnée dans les casinos</w:t>
       </w:r>
       <w:r>
         <w:rPr>
@@ -7119,11 +7274,19 @@
           <w:color w:val="FF0000"/>
         </w:rPr>
       </w:pPr>
-      <w:r>
-        <w:rPr>
-          <w:color w:val="FF0000"/>
-        </w:rPr>
-        <w:t>MinMax -&gt; hum! Je crois qu’il est possible que l’adversaire ne puisse pas jouer.  Comment minimiser s’il ne peut rien faire?</w:t>
+      <w:proofErr w:type="spellStart"/>
+      <w:r>
+        <w:rPr>
+          <w:color w:val="FF0000"/>
+        </w:rPr>
+        <w:t>MinMax</w:t>
+      </w:r>
+      <w:proofErr w:type="spellEnd"/>
+      <w:r>
+        <w:rPr>
+          <w:color w:val="FF0000"/>
+        </w:rPr>
+        <w:t xml:space="preserve"> -&gt; hum! Je crois qu’il est possible que l’adversaire ne puisse pas jouer.  Comment minimiser s’il ne peut rien faire?</w:t>
       </w:r>
       <w:r>
         <w:rPr>
@@ -7407,7 +7570,7 @@
 </file>
 
 <file path=word/endnotes.xml><?xml version="1.0" encoding="utf-8"?>
-<w:endnotes xmlns:wpc="http://schemas.microsoft.com/office/word/2010/wordprocessingCanvas" xmlns:cx="http://schemas.microsoft.com/office/drawing/2014/chartex" xmlns:cx1="http://schemas.microsoft.com/office/drawing/2015/9/8/chartex" xmlns:cx2="http://schemas.microsoft.com/office/drawing/2015/10/21/chartex" xmlns:mc="http://schemas.openxmlformats.org/markup-compatibility/2006" xmlns:o="urn:schemas-microsoft-com:office:office" xmlns:r="http://schemas.openxmlformats.org/officeDocument/2006/relationships" xmlns:m="http://schemas.openxmlformats.org/officeDocument/2006/math" xmlns:v="urn:schemas-microsoft-com:vml" xmlns:wp14="http://schemas.microsoft.com/office/word/2010/wordprocessingDrawing" xmlns:wp="http://schemas.openxmlformats.org/drawingml/2006/wordprocessingDrawing" xmlns:w10="urn:schemas-microsoft-com:office:word" xmlns:w="http://schemas.openxmlformats.org/wordprocessingml/2006/main" xmlns:w14="http://schemas.microsoft.com/office/word/2010/wordml" xmlns:w15="http://schemas.microsoft.com/office/word/2012/wordml" xmlns:w16se="http://schemas.microsoft.com/office/word/2015/wordml/symex" xmlns:wpg="http://schemas.microsoft.com/office/word/2010/wordprocessingGroup" xmlns:wpi="http://schemas.microsoft.com/office/word/2010/wordprocessingInk" xmlns:wne="http://schemas.microsoft.com/office/word/2006/wordml" xmlns:wps="http://schemas.microsoft.com/office/word/2010/wordprocessingShape" mc:Ignorable="w14 w15 w16se wp14">
+<w:endnotes xmlns:wpc="http://schemas.microsoft.com/office/word/2010/wordprocessingCanvas" xmlns:mc="http://schemas.openxmlformats.org/markup-compatibility/2006" xmlns:o="urn:schemas-microsoft-com:office:office" xmlns:r="http://schemas.openxmlformats.org/officeDocument/2006/relationships" xmlns:m="http://schemas.openxmlformats.org/officeDocument/2006/math" xmlns:v="urn:schemas-microsoft-com:vml" xmlns:wp14="http://schemas.microsoft.com/office/word/2010/wordprocessingDrawing" xmlns:wp="http://schemas.openxmlformats.org/drawingml/2006/wordprocessingDrawing" xmlns:w10="urn:schemas-microsoft-com:office:word" xmlns:w="http://schemas.openxmlformats.org/wordprocessingml/2006/main" xmlns:w14="http://schemas.microsoft.com/office/word/2010/wordml" xmlns:w15="http://schemas.microsoft.com/office/word/2012/wordml" xmlns:wpg="http://schemas.microsoft.com/office/word/2010/wordprocessingGroup" xmlns:wpi="http://schemas.microsoft.com/office/word/2010/wordprocessingInk" xmlns:wne="http://schemas.microsoft.com/office/word/2006/wordml" xmlns:wps="http://schemas.microsoft.com/office/word/2010/wordprocessingShape" mc:Ignorable="w14 w15 wp14">
   <w:endnote w:type="separator" w:id="-1">
     <w:p>
       <w:r>
@@ -7426,7 +7589,7 @@
 </file>
 
 <file path=word/footer1.xml><?xml version="1.0" encoding="utf-8"?>
-<w:ftr xmlns:wpc="http://schemas.microsoft.com/office/word/2010/wordprocessingCanvas" xmlns:cx="http://schemas.microsoft.com/office/drawing/2014/chartex" xmlns:cx1="http://schemas.microsoft.com/office/drawing/2015/9/8/chartex" xmlns:cx2="http://schemas.microsoft.com/office/drawing/2015/10/21/chartex" xmlns:mc="http://schemas.openxmlformats.org/markup-compatibility/2006" xmlns:o="urn:schemas-microsoft-com:office:office" xmlns:r="http://schemas.openxmlformats.org/officeDocument/2006/relationships" xmlns:m="http://schemas.openxmlformats.org/officeDocument/2006/math" xmlns:v="urn:schemas-microsoft-com:vml" xmlns:wp14="http://schemas.microsoft.com/office/word/2010/wordprocessingDrawing" xmlns:wp="http://schemas.openxmlformats.org/drawingml/2006/wordprocessingDrawing" xmlns:w10="urn:schemas-microsoft-com:office:word" xmlns:w="http://schemas.openxmlformats.org/wordprocessingml/2006/main" xmlns:w14="http://schemas.microsoft.com/office/word/2010/wordml" xmlns:w15="http://schemas.microsoft.com/office/word/2012/wordml" xmlns:w16se="http://schemas.microsoft.com/office/word/2015/wordml/symex" xmlns:wpg="http://schemas.microsoft.com/office/word/2010/wordprocessingGroup" xmlns:wpi="http://schemas.microsoft.com/office/word/2010/wordprocessingInk" xmlns:wne="http://schemas.microsoft.com/office/word/2006/wordml" xmlns:wps="http://schemas.microsoft.com/office/word/2010/wordprocessingShape" mc:Ignorable="w14 w15 w16se wp14">
+<w:ftr xmlns:wpc="http://schemas.microsoft.com/office/word/2010/wordprocessingCanvas" xmlns:mc="http://schemas.openxmlformats.org/markup-compatibility/2006" xmlns:o="urn:schemas-microsoft-com:office:office" xmlns:r="http://schemas.openxmlformats.org/officeDocument/2006/relationships" xmlns:m="http://schemas.openxmlformats.org/officeDocument/2006/math" xmlns:v="urn:schemas-microsoft-com:vml" xmlns:wp14="http://schemas.microsoft.com/office/word/2010/wordprocessingDrawing" xmlns:wp="http://schemas.openxmlformats.org/drawingml/2006/wordprocessingDrawing" xmlns:w10="urn:schemas-microsoft-com:office:word" xmlns:w="http://schemas.openxmlformats.org/wordprocessingml/2006/main" xmlns:w14="http://schemas.microsoft.com/office/word/2010/wordml" xmlns:w15="http://schemas.microsoft.com/office/word/2012/wordml" xmlns:wpg="http://schemas.microsoft.com/office/word/2010/wordprocessingGroup" xmlns:wpi="http://schemas.microsoft.com/office/word/2010/wordprocessingInk" xmlns:wne="http://schemas.microsoft.com/office/word/2006/wordml" xmlns:wps="http://schemas.microsoft.com/office/word/2010/wordprocessingShape" mc:Ignorable="w14 w15 wp14">
   <w:p>
     <w:pPr>
       <w:pStyle w:val="Pieddepage"/>
@@ -7442,14 +7605,19 @@
 </file>
 
 <file path=word/footer2.xml><?xml version="1.0" encoding="utf-8"?>
-<w:ftr xmlns:wpc="http://schemas.microsoft.com/office/word/2010/wordprocessingCanvas" xmlns:cx="http://schemas.microsoft.com/office/drawing/2014/chartex" xmlns:cx1="http://schemas.microsoft.com/office/drawing/2015/9/8/chartex" xmlns:cx2="http://schemas.microsoft.com/office/drawing/2015/10/21/chartex" xmlns:mc="http://schemas.openxmlformats.org/markup-compatibility/2006" xmlns:o="urn:schemas-microsoft-com:office:office" xmlns:r="http://schemas.openxmlformats.org/officeDocument/2006/relationships" xmlns:m="http://schemas.openxmlformats.org/officeDocument/2006/math" xmlns:v="urn:schemas-microsoft-com:vml" xmlns:wp14="http://schemas.microsoft.com/office/word/2010/wordprocessingDrawing" xmlns:wp="http://schemas.openxmlformats.org/drawingml/2006/wordprocessingDrawing" xmlns:w10="urn:schemas-microsoft-com:office:word" xmlns:w="http://schemas.openxmlformats.org/wordprocessingml/2006/main" xmlns:w14="http://schemas.microsoft.com/office/word/2010/wordml" xmlns:w15="http://schemas.microsoft.com/office/word/2012/wordml" xmlns:w16se="http://schemas.microsoft.com/office/word/2015/wordml/symex" xmlns:wpg="http://schemas.microsoft.com/office/word/2010/wordprocessingGroup" xmlns:wpi="http://schemas.microsoft.com/office/word/2010/wordprocessingInk" xmlns:wne="http://schemas.microsoft.com/office/word/2006/wordml" xmlns:wps="http://schemas.microsoft.com/office/word/2010/wordprocessingShape" mc:Ignorable="w14 w15 w16se wp14">
+<w:ftr xmlns:wpc="http://schemas.microsoft.com/office/word/2010/wordprocessingCanvas" xmlns:mc="http://schemas.openxmlformats.org/markup-compatibility/2006" xmlns:o="urn:schemas-microsoft-com:office:office" xmlns:r="http://schemas.openxmlformats.org/officeDocument/2006/relationships" xmlns:m="http://schemas.openxmlformats.org/officeDocument/2006/math" xmlns:v="urn:schemas-microsoft-com:vml" xmlns:wp14="http://schemas.microsoft.com/office/word/2010/wordprocessingDrawing" xmlns:wp="http://schemas.openxmlformats.org/drawingml/2006/wordprocessingDrawing" xmlns:w10="urn:schemas-microsoft-com:office:word" xmlns:w="http://schemas.openxmlformats.org/wordprocessingml/2006/main" xmlns:w14="http://schemas.microsoft.com/office/word/2010/wordml" xmlns:w15="http://schemas.microsoft.com/office/word/2012/wordml" xmlns:wpg="http://schemas.microsoft.com/office/word/2010/wordprocessingGroup" xmlns:wpi="http://schemas.microsoft.com/office/word/2010/wordprocessingInk" xmlns:wne="http://schemas.microsoft.com/office/word/2006/wordml" xmlns:wps="http://schemas.microsoft.com/office/word/2010/wordprocessingShape" mc:Ignorable="w14 w15 wp14">
   <w:p>
     <w:pPr>
       <w:pStyle w:val="Pieddepage"/>
     </w:pPr>
     <w:r>
-      <w:t>Bellevue, Portelance</w:t>
+      <w:t xml:space="preserve">Bellevue, </w:t>
     </w:r>
+    <w:proofErr w:type="spellStart"/>
+    <w:r>
+      <w:t>Portelance</w:t>
+    </w:r>
+    <w:proofErr w:type="spellEnd"/>
     <w:r>
       <w:tab/>
     </w:r>
@@ -7476,7 +7644,7 @@
         <w:rStyle w:val="Numrodepage"/>
         <w:noProof/>
       </w:rPr>
-      <w:t>7</w:t>
+      <w:t>16</w:t>
     </w:r>
     <w:r>
       <w:rPr>
@@ -7496,7 +7664,7 @@
 </file>
 
 <file path=word/footnotes.xml><?xml version="1.0" encoding="utf-8"?>
-<w:footnotes xmlns:wpc="http://schemas.microsoft.com/office/word/2010/wordprocessingCanvas" xmlns:cx="http://schemas.microsoft.com/office/drawing/2014/chartex" xmlns:cx1="http://schemas.microsoft.com/office/drawing/2015/9/8/chartex" xmlns:cx2="http://schemas.microsoft.com/office/drawing/2015/10/21/chartex" xmlns:mc="http://schemas.openxmlformats.org/markup-compatibility/2006" xmlns:o="urn:schemas-microsoft-com:office:office" xmlns:r="http://schemas.openxmlformats.org/officeDocument/2006/relationships" xmlns:m="http://schemas.openxmlformats.org/officeDocument/2006/math" xmlns:v="urn:schemas-microsoft-com:vml" xmlns:wp14="http://schemas.microsoft.com/office/word/2010/wordprocessingDrawing" xmlns:wp="http://schemas.openxmlformats.org/drawingml/2006/wordprocessingDrawing" xmlns:w10="urn:schemas-microsoft-com:office:word" xmlns:w="http://schemas.openxmlformats.org/wordprocessingml/2006/main" xmlns:w14="http://schemas.microsoft.com/office/word/2010/wordml" xmlns:w15="http://schemas.microsoft.com/office/word/2012/wordml" xmlns:w16se="http://schemas.microsoft.com/office/word/2015/wordml/symex" xmlns:wpg="http://schemas.microsoft.com/office/word/2010/wordprocessingGroup" xmlns:wpi="http://schemas.microsoft.com/office/word/2010/wordprocessingInk" xmlns:wne="http://schemas.microsoft.com/office/word/2006/wordml" xmlns:wps="http://schemas.microsoft.com/office/word/2010/wordprocessingShape" mc:Ignorable="w14 w15 w16se wp14">
+<w:footnotes xmlns:wpc="http://schemas.microsoft.com/office/word/2010/wordprocessingCanvas" xmlns:mc="http://schemas.openxmlformats.org/markup-compatibility/2006" xmlns:o="urn:schemas-microsoft-com:office:office" xmlns:r="http://schemas.openxmlformats.org/officeDocument/2006/relationships" xmlns:m="http://schemas.openxmlformats.org/officeDocument/2006/math" xmlns:v="urn:schemas-microsoft-com:vml" xmlns:wp14="http://schemas.microsoft.com/office/word/2010/wordprocessingDrawing" xmlns:wp="http://schemas.openxmlformats.org/drawingml/2006/wordprocessingDrawing" xmlns:w10="urn:schemas-microsoft-com:office:word" xmlns:w="http://schemas.openxmlformats.org/wordprocessingml/2006/main" xmlns:w14="http://schemas.microsoft.com/office/word/2010/wordml" xmlns:w15="http://schemas.microsoft.com/office/word/2012/wordml" xmlns:wpg="http://schemas.microsoft.com/office/word/2010/wordprocessingGroup" xmlns:wpi="http://schemas.microsoft.com/office/word/2010/wordprocessingInk" xmlns:wne="http://schemas.microsoft.com/office/word/2006/wordml" xmlns:wps="http://schemas.microsoft.com/office/word/2010/wordprocessingShape" mc:Ignorable="w14 w15 wp14">
   <w:footnote w:type="separator" w:id="-1">
     <w:p>
       <w:r>
@@ -7515,7 +7683,7 @@
 </file>
 
 <file path=word/header1.xml><?xml version="1.0" encoding="utf-8"?>
-<w:hdr xmlns:wpc="http://schemas.microsoft.com/office/word/2010/wordprocessingCanvas" xmlns:cx="http://schemas.microsoft.com/office/drawing/2014/chartex" xmlns:cx1="http://schemas.microsoft.com/office/drawing/2015/9/8/chartex" xmlns:cx2="http://schemas.microsoft.com/office/drawing/2015/10/21/chartex" xmlns:mc="http://schemas.openxmlformats.org/markup-compatibility/2006" xmlns:o="urn:schemas-microsoft-com:office:office" xmlns:r="http://schemas.openxmlformats.org/officeDocument/2006/relationships" xmlns:m="http://schemas.openxmlformats.org/officeDocument/2006/math" xmlns:v="urn:schemas-microsoft-com:vml" xmlns:wp14="http://schemas.microsoft.com/office/word/2010/wordprocessingDrawing" xmlns:wp="http://schemas.openxmlformats.org/drawingml/2006/wordprocessingDrawing" xmlns:w10="urn:schemas-microsoft-com:office:word" xmlns:w="http://schemas.openxmlformats.org/wordprocessingml/2006/main" xmlns:w14="http://schemas.microsoft.com/office/word/2010/wordml" xmlns:w15="http://schemas.microsoft.com/office/word/2012/wordml" xmlns:w16se="http://schemas.microsoft.com/office/word/2015/wordml/symex" xmlns:wpg="http://schemas.microsoft.com/office/word/2010/wordprocessingGroup" xmlns:wpi="http://schemas.microsoft.com/office/word/2010/wordprocessingInk" xmlns:wne="http://schemas.microsoft.com/office/word/2006/wordml" xmlns:wps="http://schemas.microsoft.com/office/word/2010/wordprocessingShape" mc:Ignorable="w14 w15 w16se wp14">
+<w:hdr xmlns:wpc="http://schemas.microsoft.com/office/word/2010/wordprocessingCanvas" xmlns:mc="http://schemas.openxmlformats.org/markup-compatibility/2006" xmlns:o="urn:schemas-microsoft-com:office:office" xmlns:r="http://schemas.openxmlformats.org/officeDocument/2006/relationships" xmlns:m="http://schemas.openxmlformats.org/officeDocument/2006/math" xmlns:v="urn:schemas-microsoft-com:vml" xmlns:wp14="http://schemas.microsoft.com/office/word/2010/wordprocessingDrawing" xmlns:wp="http://schemas.openxmlformats.org/drawingml/2006/wordprocessingDrawing" xmlns:w10="urn:schemas-microsoft-com:office:word" xmlns:w="http://schemas.openxmlformats.org/wordprocessingml/2006/main" xmlns:w14="http://schemas.microsoft.com/office/word/2010/wordml" xmlns:w15="http://schemas.microsoft.com/office/word/2012/wordml" xmlns:wpg="http://schemas.microsoft.com/office/word/2010/wordprocessingGroup" xmlns:wpi="http://schemas.microsoft.com/office/word/2010/wordprocessingInk" xmlns:wne="http://schemas.microsoft.com/office/word/2006/wordml" xmlns:wps="http://schemas.microsoft.com/office/word/2010/wordprocessingShape" mc:Ignorable="w14 w15 wp14">
   <w:p>
     <w:pPr>
       <w:pStyle w:val="En-tte"/>
@@ -7559,7 +7727,7 @@
 </file>
 
 <file path=word/numbering.xml><?xml version="1.0" encoding="utf-8"?>
-<w:numbering xmlns:wpc="http://schemas.microsoft.com/office/word/2010/wordprocessingCanvas" xmlns:cx="http://schemas.microsoft.com/office/drawing/2014/chartex" xmlns:cx1="http://schemas.microsoft.com/office/drawing/2015/9/8/chartex" xmlns:cx2="http://schemas.microsoft.com/office/drawing/2015/10/21/chartex" xmlns:mc="http://schemas.openxmlformats.org/markup-compatibility/2006" xmlns:o="urn:schemas-microsoft-com:office:office" xmlns:r="http://schemas.openxmlformats.org/officeDocument/2006/relationships" xmlns:m="http://schemas.openxmlformats.org/officeDocument/2006/math" xmlns:v="urn:schemas-microsoft-com:vml" xmlns:wp14="http://schemas.microsoft.com/office/word/2010/wordprocessingDrawing" xmlns:wp="http://schemas.openxmlformats.org/drawingml/2006/wordprocessingDrawing" xmlns:w10="urn:schemas-microsoft-com:office:word" xmlns:w="http://schemas.openxmlformats.org/wordprocessingml/2006/main" xmlns:w14="http://schemas.microsoft.com/office/word/2010/wordml" xmlns:w15="http://schemas.microsoft.com/office/word/2012/wordml" xmlns:w16se="http://schemas.microsoft.com/office/word/2015/wordml/symex" xmlns:wpg="http://schemas.microsoft.com/office/word/2010/wordprocessingGroup" xmlns:wpi="http://schemas.microsoft.com/office/word/2010/wordprocessingInk" xmlns:wne="http://schemas.microsoft.com/office/word/2006/wordml" xmlns:wps="http://schemas.microsoft.com/office/word/2010/wordprocessingShape" mc:Ignorable="w14 w15 w16se wp14">
+<w:numbering xmlns:wpc="http://schemas.microsoft.com/office/word/2010/wordprocessingCanvas" xmlns:mc="http://schemas.openxmlformats.org/markup-compatibility/2006" xmlns:o="urn:schemas-microsoft-com:office:office" xmlns:r="http://schemas.openxmlformats.org/officeDocument/2006/relationships" xmlns:m="http://schemas.openxmlformats.org/officeDocument/2006/math" xmlns:v="urn:schemas-microsoft-com:vml" xmlns:wp14="http://schemas.microsoft.com/office/word/2010/wordprocessingDrawing" xmlns:wp="http://schemas.openxmlformats.org/drawingml/2006/wordprocessingDrawing" xmlns:w10="urn:schemas-microsoft-com:office:word" xmlns:w="http://schemas.openxmlformats.org/wordprocessingml/2006/main" xmlns:w14="http://schemas.microsoft.com/office/word/2010/wordml" xmlns:w15="http://schemas.microsoft.com/office/word/2012/wordml" xmlns:wpg="http://schemas.microsoft.com/office/word/2010/wordprocessingGroup" xmlns:wpi="http://schemas.microsoft.com/office/word/2010/wordprocessingInk" xmlns:wne="http://schemas.microsoft.com/office/word/2006/wordml" xmlns:wps="http://schemas.microsoft.com/office/word/2010/wordprocessingShape" mc:Ignorable="w14 w15 wp14">
   <w:abstractNum w:abstractNumId="0" w15:restartNumberingAfterBreak="0">
     <w:nsid w:val="0D6E76C9"/>
     <w:multiLevelType w:val="hybridMultilevel"/>
@@ -8429,7 +8597,7 @@
 </file>
 
 <file path=word/styles.xml><?xml version="1.0" encoding="utf-8"?>
-<w:styles xmlns:mc="http://schemas.openxmlformats.org/markup-compatibility/2006" xmlns:r="http://schemas.openxmlformats.org/officeDocument/2006/relationships" xmlns:w="http://schemas.openxmlformats.org/wordprocessingml/2006/main" xmlns:w14="http://schemas.microsoft.com/office/word/2010/wordml" xmlns:w15="http://schemas.microsoft.com/office/word/2012/wordml" xmlns:w16se="http://schemas.microsoft.com/office/word/2015/wordml/symex" mc:Ignorable="w14 w15 w16se">
+<w:styles xmlns:mc="http://schemas.openxmlformats.org/markup-compatibility/2006" xmlns:r="http://schemas.openxmlformats.org/officeDocument/2006/relationships" xmlns:w="http://schemas.openxmlformats.org/wordprocessingml/2006/main" xmlns:w14="http://schemas.microsoft.com/office/word/2010/wordml" xmlns:w15="http://schemas.microsoft.com/office/word/2012/wordml" mc:Ignorable="w14 w15">
   <w:docDefaults>
     <w:rPrDefault>
       <w:rPr>
@@ -8443,7 +8611,7 @@
       </w:pPr>
     </w:pPrDefault>
   </w:docDefaults>
-  <w:latentStyles w:defLockedState="0" w:defUIPriority="0" w:defSemiHidden="0" w:defUnhideWhenUsed="0" w:defQFormat="0" w:count="373">
+  <w:latentStyles w:defLockedState="0" w:defUIPriority="0" w:defSemiHidden="0" w:defUnhideWhenUsed="0" w:defQFormat="0" w:count="371">
     <w:lsdException w:name="Normal" w:qFormat="1"/>
     <w:lsdException w:name="heading 1" w:uiPriority="9" w:qFormat="1"/>
     <w:lsdException w:name="heading 2" w:uiPriority="9" w:qFormat="1"/>
@@ -8722,8 +8890,6 @@
     <w:lsdException w:name="List Table 5 Dark Accent 6" w:uiPriority="50"/>
     <w:lsdException w:name="List Table 6 Colorful Accent 6" w:uiPriority="51"/>
     <w:lsdException w:name="List Table 7 Colorful Accent 6" w:uiPriority="52"/>
-    <w:lsdException w:name="Mention" w:semiHidden="1" w:uiPriority="99" w:unhideWhenUsed="1"/>
-    <w:lsdException w:name="Smart Hyperlink" w:semiHidden="1" w:uiPriority="99" w:unhideWhenUsed="1"/>
   </w:latentStyles>
   <w:style w:type="paragraph" w:default="1" w:styleId="Normal">
     <w:name w:val="Normal"/>
@@ -9613,560 +9779,6 @@
 </w:styles>
 </file>
 
-<file path=word/glossary/document.xml><?xml version="1.0" encoding="utf-8"?>
-<w:glossaryDocument xmlns:wpc="http://schemas.microsoft.com/office/word/2010/wordprocessingCanvas" xmlns:cx="http://schemas.microsoft.com/office/drawing/2014/chartex" xmlns:cx1="http://schemas.microsoft.com/office/drawing/2015/9/8/chartex" xmlns:cx2="http://schemas.microsoft.com/office/drawing/2015/10/21/chartex" xmlns:mc="http://schemas.openxmlformats.org/markup-compatibility/2006" xmlns:o="urn:schemas-microsoft-com:office:office" xmlns:r="http://schemas.openxmlformats.org/officeDocument/2006/relationships" xmlns:m="http://schemas.openxmlformats.org/officeDocument/2006/math" xmlns:v="urn:schemas-microsoft-com:vml" xmlns:wp14="http://schemas.microsoft.com/office/word/2010/wordprocessingDrawing" xmlns:wp="http://schemas.openxmlformats.org/drawingml/2006/wordprocessingDrawing" xmlns:w10="urn:schemas-microsoft-com:office:word" xmlns:w="http://schemas.openxmlformats.org/wordprocessingml/2006/main" xmlns:w14="http://schemas.microsoft.com/office/word/2010/wordml" xmlns:w15="http://schemas.microsoft.com/office/word/2012/wordml" xmlns:w16se="http://schemas.microsoft.com/office/word/2015/wordml/symex" xmlns:wpg="http://schemas.microsoft.com/office/word/2010/wordprocessingGroup" xmlns:wpi="http://schemas.microsoft.com/office/word/2010/wordprocessingInk" xmlns:wne="http://schemas.microsoft.com/office/word/2006/wordml" xmlns:wps="http://schemas.microsoft.com/office/word/2010/wordprocessingShape" mc:Ignorable="w14 w15 w16se wp14"/>
-</file>
-
-<file path=word/glossary/fontTable.xml><?xml version="1.0" encoding="utf-8"?>
-<w:fonts xmlns:mc="http://schemas.openxmlformats.org/markup-compatibility/2006" xmlns:r="http://schemas.openxmlformats.org/officeDocument/2006/relationships" xmlns:w="http://schemas.openxmlformats.org/wordprocessingml/2006/main" xmlns:w14="http://schemas.microsoft.com/office/word/2010/wordml" xmlns:w15="http://schemas.microsoft.com/office/word/2012/wordml" xmlns:w16se="http://schemas.microsoft.com/office/word/2015/wordml/symex" mc:Ignorable="w14 w15 w16se">
-  <w:font w:name="Symbol">
-    <w:panose1 w:val="05050102010706020507"/>
-    <w:charset w:val="02"/>
-    <w:family w:val="roman"/>
-    <w:pitch w:val="variable"/>
-    <w:sig w:usb0="00000000" w:usb1="10000000" w:usb2="00000000" w:usb3="00000000" w:csb0="80000000" w:csb1="00000000"/>
-  </w:font>
-  <w:font w:name="Times New Roman">
-    <w:panose1 w:val="02020603050405020304"/>
-    <w:charset w:val="00"/>
-    <w:family w:val="roman"/>
-    <w:pitch w:val="variable"/>
-    <w:sig w:usb0="E0002AFF" w:usb1="C0007843" w:usb2="00000009" w:usb3="00000000" w:csb0="000001FF" w:csb1="00000000"/>
-  </w:font>
-  <w:font w:name="Courier New">
-    <w:panose1 w:val="02070309020205020404"/>
-    <w:charset w:val="00"/>
-    <w:family w:val="modern"/>
-    <w:pitch w:val="fixed"/>
-    <w:sig w:usb0="E0002AFF" w:usb1="C0007843" w:usb2="00000009" w:usb3="00000000" w:csb0="000001FF" w:csb1="00000000"/>
-  </w:font>
-  <w:font w:name="Wingdings">
-    <w:panose1 w:val="05000000000000000000"/>
-    <w:charset w:val="02"/>
-    <w:family w:val="auto"/>
-    <w:pitch w:val="variable"/>
-    <w:sig w:usb0="00000000" w:usb1="10000000" w:usb2="00000000" w:usb3="00000000" w:csb0="80000000" w:csb1="00000000"/>
-  </w:font>
-  <w:font w:name="Calibri">
-    <w:panose1 w:val="020F0502020204030204"/>
-    <w:charset w:val="00"/>
-    <w:family w:val="swiss"/>
-    <w:pitch w:val="variable"/>
-    <w:sig w:usb0="E00002FF" w:usb1="4000ACFF" w:usb2="00000001" w:usb3="00000000" w:csb0="0000019F" w:csb1="00000000"/>
-  </w:font>
-  <w:font w:name="Calibri Light">
-    <w:panose1 w:val="020F0302020204030204"/>
-    <w:charset w:val="00"/>
-    <w:family w:val="swiss"/>
-    <w:pitch w:val="variable"/>
-    <w:sig w:usb0="A00002EF" w:usb1="4000207B" w:usb2="00000000" w:usb3="00000000" w:csb0="0000009F" w:csb1="00000000"/>
-  </w:font>
-  <w:font w:name="Arial">
-    <w:panose1 w:val="020B0604020202020204"/>
-    <w:charset w:val="00"/>
-    <w:family w:val="swiss"/>
-    <w:pitch w:val="variable"/>
-    <w:sig w:usb0="E0002AFF" w:usb1="C0007843" w:usb2="00000009" w:usb3="00000000" w:csb0="000001FF" w:csb1="00000000"/>
-  </w:font>
-  <w:font w:name="Tahoma">
-    <w:panose1 w:val="020B0604030504040204"/>
-    <w:charset w:val="00"/>
-    <w:family w:val="swiss"/>
-    <w:pitch w:val="variable"/>
-    <w:sig w:usb0="E1002EFF" w:usb1="C000605B" w:usb2="00000029" w:usb3="00000000" w:csb0="000101FF" w:csb1="00000000"/>
-  </w:font>
-  <w:font w:name="Cambria Math">
-    <w:panose1 w:val="02040503050406030204"/>
-    <w:charset w:val="00"/>
-    <w:family w:val="roman"/>
-    <w:pitch w:val="variable"/>
-    <w:sig w:usb0="E00002FF" w:usb1="420024FF" w:usb2="00000000" w:usb3="00000000" w:csb0="0000019F" w:csb1="00000000"/>
-  </w:font>
-</w:fonts>
-</file>
-
-<file path=word/glossary/settings.xml><?xml version="1.0" encoding="utf-8"?>
-<w:settings xmlns:mc="http://schemas.openxmlformats.org/markup-compatibility/2006" xmlns:o="urn:schemas-microsoft-com:office:office" xmlns:r="http://schemas.openxmlformats.org/officeDocument/2006/relationships" xmlns:m="http://schemas.openxmlformats.org/officeDocument/2006/math" xmlns:v="urn:schemas-microsoft-com:vml" xmlns:w10="urn:schemas-microsoft-com:office:word" xmlns:w="http://schemas.openxmlformats.org/wordprocessingml/2006/main" xmlns:w14="http://schemas.microsoft.com/office/word/2010/wordml" xmlns:w15="http://schemas.microsoft.com/office/word/2012/wordml" xmlns:w16se="http://schemas.microsoft.com/office/word/2015/wordml/symex" xmlns:sl="http://schemas.openxmlformats.org/schemaLibrary/2006/main" mc:Ignorable="w14 w15 w16se">
-  <w:view w:val="normal"/>
-  <w:defaultTabStop w:val="708"/>
-  <w:hyphenationZone w:val="425"/>
-  <w:characterSpacingControl w:val="doNotCompress"/>
-  <w:compat>
-    <w:useFELayout/>
-    <w:compatSetting w:name="compatibilityMode" w:uri="http://schemas.microsoft.com/office/word" w:val="15"/>
-    <w:compatSetting w:name="overrideTableStyleFontSizeAndJustification" w:uri="http://schemas.microsoft.com/office/word" w:val="1"/>
-    <w:compatSetting w:name="enableOpenTypeFeatures" w:uri="http://schemas.microsoft.com/office/word" w:val="1"/>
-    <w:compatSetting w:name="doNotFlipMirrorIndents" w:uri="http://schemas.microsoft.com/office/word" w:val="1"/>
-    <w:compatSetting w:name="differentiateMultirowTableHeaders" w:uri="http://schemas.microsoft.com/office/word" w:val="1"/>
-  </w:compat>
-  <w:rsids>
-    <w:rsidRoot w:val="003848E3"/>
-    <w:rsid w:val="003848E3"/>
-  </w:rsids>
-  <m:mathPr>
-    <m:mathFont m:val="Cambria Math"/>
-    <m:brkBin m:val="before"/>
-    <m:brkBinSub m:val="--"/>
-    <m:smallFrac m:val="0"/>
-    <m:dispDef/>
-    <m:lMargin m:val="0"/>
-    <m:rMargin m:val="0"/>
-    <m:defJc m:val="centerGroup"/>
-    <m:wrapIndent m:val="1440"/>
-    <m:intLim m:val="subSup"/>
-    <m:naryLim m:val="undOvr"/>
-  </m:mathPr>
-  <w:themeFontLang w:val="fr-CA"/>
-  <w:clrSchemeMapping w:bg1="light1" w:t1="dark1" w:bg2="light2" w:t2="dark2" w:accent1="accent1" w:accent2="accent2" w:accent3="accent3" w:accent4="accent4" w:accent5="accent5" w:accent6="accent6" w:hyperlink="hyperlink" w:followedHyperlink="followedHyperlink"/>
-  <w:decimalSymbol w:val=","/>
-  <w:listSeparator w:val=";"/>
-  <w15:chartTrackingRefBased/>
-</w:settings>
-</file>
-
-<file path=word/glossary/styles.xml><?xml version="1.0" encoding="utf-8"?>
-<w:styles xmlns:mc="http://schemas.openxmlformats.org/markup-compatibility/2006" xmlns:r="http://schemas.openxmlformats.org/officeDocument/2006/relationships" xmlns:w="http://schemas.openxmlformats.org/wordprocessingml/2006/main" xmlns:w14="http://schemas.microsoft.com/office/word/2010/wordml" xmlns:w15="http://schemas.microsoft.com/office/word/2012/wordml" xmlns:w16se="http://schemas.microsoft.com/office/word/2015/wordml/symex" mc:Ignorable="w14 w15 w16se">
-  <w:docDefaults>
-    <w:rPrDefault>
-      <w:rPr>
-        <w:rFonts w:asciiTheme="minorHAnsi" w:eastAsiaTheme="minorEastAsia" w:hAnsiTheme="minorHAnsi" w:cstheme="minorBidi"/>
-        <w:sz w:val="22"/>
-        <w:szCs w:val="22"/>
-        <w:lang w:val="fr-CA" w:eastAsia="fr-CA" w:bidi="ar-SA"/>
-      </w:rPr>
-    </w:rPrDefault>
-    <w:pPrDefault>
-      <w:pPr>
-        <w:spacing w:after="160" w:line="259" w:lineRule="auto"/>
-      </w:pPr>
-    </w:pPrDefault>
-  </w:docDefaults>
-  <w:latentStyles w:defLockedState="0" w:defUIPriority="99" w:defSemiHidden="0" w:defUnhideWhenUsed="0" w:defQFormat="0" w:count="373">
-    <w:lsdException w:name="Normal" w:uiPriority="0" w:qFormat="1"/>
-    <w:lsdException w:name="heading 1" w:uiPriority="9" w:qFormat="1"/>
-    <w:lsdException w:name="heading 2" w:semiHidden="1" w:uiPriority="9" w:unhideWhenUsed="1" w:qFormat="1"/>
-    <w:lsdException w:name="heading 3" w:semiHidden="1" w:uiPriority="9" w:unhideWhenUsed="1" w:qFormat="1"/>
-    <w:lsdException w:name="heading 4" w:semiHidden="1" w:uiPriority="9" w:unhideWhenUsed="1" w:qFormat="1"/>
-    <w:lsdException w:name="heading 5" w:semiHidden="1" w:uiPriority="9" w:unhideWhenUsed="1" w:qFormat="1"/>
-    <w:lsdException w:name="heading 6" w:semiHidden="1" w:uiPriority="9" w:unhideWhenUsed="1" w:qFormat="1"/>
-    <w:lsdException w:name="heading 7" w:semiHidden="1" w:uiPriority="9" w:unhideWhenUsed="1" w:qFormat="1"/>
-    <w:lsdException w:name="heading 8" w:semiHidden="1" w:uiPriority="9" w:unhideWhenUsed="1" w:qFormat="1"/>
-    <w:lsdException w:name="heading 9" w:semiHidden="1" w:uiPriority="9" w:unhideWhenUsed="1" w:qFormat="1"/>
-    <w:lsdException w:name="index 1" w:semiHidden="1" w:unhideWhenUsed="1"/>
-    <w:lsdException w:name="index 2" w:semiHidden="1" w:unhideWhenUsed="1"/>
-    <w:lsdException w:name="index 3" w:semiHidden="1" w:unhideWhenUsed="1"/>
-    <w:lsdException w:name="index 4" w:semiHidden="1" w:unhideWhenUsed="1"/>
-    <w:lsdException w:name="index 5" w:semiHidden="1" w:unhideWhenUsed="1"/>
-    <w:lsdException w:name="index 6" w:semiHidden="1" w:unhideWhenUsed="1"/>
-    <w:lsdException w:name="index 7" w:semiHidden="1" w:unhideWhenUsed="1"/>
-    <w:lsdException w:name="index 8" w:semiHidden="1" w:unhideWhenUsed="1"/>
-    <w:lsdException w:name="index 9" w:semiHidden="1" w:unhideWhenUsed="1"/>
-    <w:lsdException w:name="toc 1" w:semiHidden="1" w:uiPriority="39" w:unhideWhenUsed="1"/>
-    <w:lsdException w:name="toc 2" w:semiHidden="1" w:uiPriority="39" w:unhideWhenUsed="1"/>
-    <w:lsdException w:name="toc 3" w:semiHidden="1" w:uiPriority="39" w:unhideWhenUsed="1"/>
-    <w:lsdException w:name="toc 4" w:semiHidden="1" w:uiPriority="39" w:unhideWhenUsed="1"/>
-    <w:lsdException w:name="toc 5" w:semiHidden="1" w:uiPriority="39" w:unhideWhenUsed="1"/>
-    <w:lsdException w:name="toc 6" w:semiHidden="1" w:uiPriority="39" w:unhideWhenUsed="1"/>
-    <w:lsdException w:name="toc 7" w:semiHidden="1" w:uiPriority="39" w:unhideWhenUsed="1"/>
-    <w:lsdException w:name="toc 8" w:semiHidden="1" w:uiPriority="39" w:unhideWhenUsed="1"/>
-    <w:lsdException w:name="toc 9" w:semiHidden="1" w:uiPriority="39" w:unhideWhenUsed="1"/>
-    <w:lsdException w:name="Normal Indent" w:semiHidden="1" w:unhideWhenUsed="1"/>
-    <w:lsdException w:name="footnote text" w:semiHidden="1" w:unhideWhenUsed="1"/>
-    <w:lsdException w:name="annotation text" w:semiHidden="1" w:unhideWhenUsed="1"/>
-    <w:lsdException w:name="header" w:semiHidden="1" w:unhideWhenUsed="1"/>
-    <w:lsdException w:name="footer" w:semiHidden="1" w:unhideWhenUsed="1"/>
-    <w:lsdException w:name="index heading" w:semiHidden="1" w:unhideWhenUsed="1"/>
-    <w:lsdException w:name="caption" w:semiHidden="1" w:uiPriority="35" w:unhideWhenUsed="1" w:qFormat="1"/>
-    <w:lsdException w:name="table of figures" w:semiHidden="1" w:unhideWhenUsed="1"/>
-    <w:lsdException w:name="envelope address" w:semiHidden="1" w:unhideWhenUsed="1"/>
-    <w:lsdException w:name="envelope return" w:semiHidden="1" w:unhideWhenUsed="1"/>
-    <w:lsdException w:name="footnote reference" w:semiHidden="1" w:unhideWhenUsed="1"/>
-    <w:lsdException w:name="annotation reference" w:semiHidden="1" w:unhideWhenUsed="1"/>
-    <w:lsdException w:name="line number" w:semiHidden="1" w:unhideWhenUsed="1"/>
-    <w:lsdException w:name="page number" w:semiHidden="1" w:unhideWhenUsed="1"/>
-    <w:lsdException w:name="endnote reference" w:semiHidden="1" w:unhideWhenUsed="1"/>
-    <w:lsdException w:name="endnote text" w:semiHidden="1" w:unhideWhenUsed="1"/>
-    <w:lsdException w:name="table of authorities" w:semiHidden="1" w:unhideWhenUsed="1"/>
-    <w:lsdException w:name="macro" w:semiHidden="1" w:unhideWhenUsed="1"/>
-    <w:lsdException w:name="toa heading" w:semiHidden="1" w:unhideWhenUsed="1"/>
-    <w:lsdException w:name="List" w:semiHidden="1" w:unhideWhenUsed="1"/>
-    <w:lsdException w:name="List Bullet" w:semiHidden="1" w:unhideWhenUsed="1"/>
-    <w:lsdException w:name="List Number" w:semiHidden="1" w:unhideWhenUsed="1"/>
-    <w:lsdException w:name="List 2" w:semiHidden="1" w:unhideWhenUsed="1"/>
-    <w:lsdException w:name="List 3" w:semiHidden="1" w:unhideWhenUsed="1"/>
-    <w:lsdException w:name="List 4" w:semiHidden="1" w:unhideWhenUsed="1"/>
-    <w:lsdException w:name="List 5" w:semiHidden="1" w:unhideWhenUsed="1"/>
-    <w:lsdException w:name="List Bullet 2" w:semiHidden="1" w:unhideWhenUsed="1"/>
-    <w:lsdException w:name="List Bullet 3" w:semiHidden="1" w:unhideWhenUsed="1"/>
-    <w:lsdException w:name="List Bullet 4" w:semiHidden="1" w:unhideWhenUsed="1"/>
-    <w:lsdException w:name="List Bullet 5" w:semiHidden="1" w:unhideWhenUsed="1"/>
-    <w:lsdException w:name="List Number 2" w:semiHidden="1" w:unhideWhenUsed="1"/>
-    <w:lsdException w:name="List Number 3" w:semiHidden="1" w:unhideWhenUsed="1"/>
-    <w:lsdException w:name="List Number 4" w:semiHidden="1" w:unhideWhenUsed="1"/>
-    <w:lsdException w:name="List Number 5" w:semiHidden="1" w:unhideWhenUsed="1"/>
-    <w:lsdException w:name="Title" w:uiPriority="10" w:qFormat="1"/>
-    <w:lsdException w:name="Closing" w:semiHidden="1" w:unhideWhenUsed="1"/>
-    <w:lsdException w:name="Signature" w:semiHidden="1" w:unhideWhenUsed="1"/>
-    <w:lsdException w:name="Default Paragraph Font" w:semiHidden="1" w:uiPriority="1" w:unhideWhenUsed="1"/>
-    <w:lsdException w:name="Body Text" w:semiHidden="1" w:unhideWhenUsed="1"/>
-    <w:lsdException w:name="Body Text Indent" w:semiHidden="1" w:unhideWhenUsed="1"/>
-    <w:lsdException w:name="List Continue" w:semiHidden="1" w:unhideWhenUsed="1"/>
-    <w:lsdException w:name="List Continue 2" w:semiHidden="1" w:unhideWhenUsed="1"/>
-    <w:lsdException w:name="List Continue 3" w:semiHidden="1" w:unhideWhenUsed="1"/>
-    <w:lsdException w:name="List Continue 4" w:semiHidden="1" w:unhideWhenUsed="1"/>
-    <w:lsdException w:name="List Continue 5" w:semiHidden="1" w:unhideWhenUsed="1"/>
-    <w:lsdException w:name="Message Header" w:semiHidden="1" w:unhideWhenUsed="1"/>
-    <w:lsdException w:name="Subtitle" w:uiPriority="11" w:qFormat="1"/>
-    <w:lsdException w:name="Salutation" w:semiHidden="1" w:unhideWhenUsed="1"/>
-    <w:lsdException w:name="Date" w:semiHidden="1" w:unhideWhenUsed="1"/>
-    <w:lsdException w:name="Body Text First Indent" w:semiHidden="1" w:unhideWhenUsed="1"/>
-    <w:lsdException w:name="Body Text First Indent 2" w:semiHidden="1" w:unhideWhenUsed="1"/>
-    <w:lsdException w:name="Note Heading" w:semiHidden="1" w:unhideWhenUsed="1"/>
-    <w:lsdException w:name="Body Text 2" w:semiHidden="1" w:unhideWhenUsed="1"/>
-    <w:lsdException w:name="Body Text 3" w:semiHidden="1" w:unhideWhenUsed="1"/>
-    <w:lsdException w:name="Body Text Indent 2" w:semiHidden="1" w:unhideWhenUsed="1"/>
-    <w:lsdException w:name="Body Text Indent 3" w:semiHidden="1" w:unhideWhenUsed="1"/>
-    <w:lsdException w:name="Block Text" w:semiHidden="1" w:unhideWhenUsed="1"/>
-    <w:lsdException w:name="Hyperlink" w:semiHidden="1" w:unhideWhenUsed="1"/>
-    <w:lsdException w:name="FollowedHyperlink" w:semiHidden="1" w:unhideWhenUsed="1"/>
-    <w:lsdException w:name="Strong" w:uiPriority="22" w:qFormat="1"/>
-    <w:lsdException w:name="Emphasis" w:uiPriority="20" w:qFormat="1"/>
-    <w:lsdException w:name="Document Map" w:semiHidden="1" w:unhideWhenUsed="1"/>
-    <w:lsdException w:name="Plain Text" w:semiHidden="1" w:unhideWhenUsed="1"/>
-    <w:lsdException w:name="E-mail Signature" w:semiHidden="1" w:unhideWhenUsed="1"/>
-    <w:lsdException w:name="HTML Top of Form" w:semiHidden="1" w:unhideWhenUsed="1"/>
-    <w:lsdException w:name="HTML Bottom of Form" w:semiHidden="1" w:unhideWhenUsed="1"/>
-    <w:lsdException w:name="Normal (Web)" w:semiHidden="1" w:unhideWhenUsed="1"/>
-    <w:lsdException w:name="HTML Acronym" w:semiHidden="1" w:unhideWhenUsed="1"/>
-    <w:lsdException w:name="HTML Address" w:semiHidden="1" w:unhideWhenUsed="1"/>
-    <w:lsdException w:name="HTML Cite" w:semiHidden="1" w:unhideWhenUsed="1"/>
-    <w:lsdException w:name="HTML Code" w:semiHidden="1" w:unhideWhenUsed="1"/>
-    <w:lsdException w:name="HTML Definition" w:semiHidden="1" w:unhideWhenUsed="1"/>
-    <w:lsdException w:name="HTML Keyboard" w:semiHidden="1" w:unhideWhenUsed="1"/>
-    <w:lsdException w:name="HTML Preformatted" w:semiHidden="1" w:unhideWhenUsed="1"/>
-    <w:lsdException w:name="HTML Sample" w:semiHidden="1" w:unhideWhenUsed="1"/>
-    <w:lsdException w:name="HTML Typewriter" w:semiHidden="1" w:unhideWhenUsed="1"/>
-    <w:lsdException w:name="HTML Variable" w:semiHidden="1" w:unhideWhenUsed="1"/>
-    <w:lsdException w:name="Normal Table" w:semiHidden="1" w:unhideWhenUsed="1"/>
-    <w:lsdException w:name="annotation subject" w:semiHidden="1" w:unhideWhenUsed="1"/>
-    <w:lsdException w:name="No List" w:semiHidden="1" w:unhideWhenUsed="1"/>
-    <w:lsdException w:name="Outline List 1" w:semiHidden="1" w:unhideWhenUsed="1"/>
-    <w:lsdException w:name="Outline List 2" w:semiHidden="1" w:unhideWhenUsed="1"/>
-    <w:lsdException w:name="Outline List 3" w:semiHidden="1" w:unhideWhenUsed="1"/>
-    <w:lsdException w:name="Table Simple 1" w:semiHidden="1" w:unhideWhenUsed="1"/>
-    <w:lsdException w:name="Table Simple 2" w:semiHidden="1" w:unhideWhenUsed="1"/>
-    <w:lsdException w:name="Table Simple 3" w:semiHidden="1" w:unhideWhenUsed="1"/>
-    <w:lsdException w:name="Table Classic 1" w:semiHidden="1" w:unhideWhenUsed="1"/>
-    <w:lsdException w:name="Table Classic 2" w:semiHidden="1" w:unhideWhenUsed="1"/>
-    <w:lsdException w:name="Table Classic 3" w:semiHidden="1" w:unhideWhenUsed="1"/>
-    <w:lsdException w:name="Table Classic 4" w:semiHidden="1" w:unhideWhenUsed="1"/>
-    <w:lsdException w:name="Table Colorful 1" w:semiHidden="1" w:unhideWhenUsed="1"/>
-    <w:lsdException w:name="Table Colorful 2" w:semiHidden="1" w:unhideWhenUsed="1"/>
-    <w:lsdException w:name="Table Colorful 3" w:semiHidden="1" w:unhideWhenUsed="1"/>
-    <w:lsdException w:name="Table Columns 1" w:semiHidden="1" w:unhideWhenUsed="1"/>
-    <w:lsdException w:name="Table Columns 2" w:semiHidden="1" w:unhideWhenUsed="1"/>
-    <w:lsdException w:name="Table Columns 3" w:semiHidden="1" w:unhideWhenUsed="1"/>
-    <w:lsdException w:name="Table Columns 4" w:semiHidden="1" w:unhideWhenUsed="1"/>
-    <w:lsdException w:name="Table Columns 5" w:semiHidden="1" w:unhideWhenUsed="1"/>
-    <w:lsdException w:name="Table Grid 1" w:semiHidden="1" w:unhideWhenUsed="1"/>
-    <w:lsdException w:name="Table Grid 2" w:semiHidden="1" w:unhideWhenUsed="1"/>
-    <w:lsdException w:name="Table Grid 3" w:semiHidden="1" w:unhideWhenUsed="1"/>
-    <w:lsdException w:name="Table Grid 4" w:semiHidden="1" w:unhideWhenUsed="1"/>
-    <w:lsdException w:name="Table Grid 5" w:semiHidden="1" w:unhideWhenUsed="1"/>
-    <w:lsdException w:name="Table Grid 6" w:semiHidden="1" w:unhideWhenUsed="1"/>
-    <w:lsdException w:name="Table Grid 7" w:semiHidden="1" w:unhideWhenUsed="1"/>
-    <w:lsdException w:name="Table Grid 8" w:semiHidden="1" w:unhideWhenUsed="1"/>
-    <w:lsdException w:name="Table List 1" w:semiHidden="1" w:unhideWhenUsed="1"/>
-    <w:lsdException w:name="Table List 2" w:semiHidden="1" w:unhideWhenUsed="1"/>
-    <w:lsdException w:name="Table List 3" w:semiHidden="1" w:unhideWhenUsed="1"/>
-    <w:lsdException w:name="Table List 4" w:semiHidden="1" w:unhideWhenUsed="1"/>
-    <w:lsdException w:name="Table List 5" w:semiHidden="1" w:unhideWhenUsed="1"/>
-    <w:lsdException w:name="Table List 6" w:semiHidden="1" w:unhideWhenUsed="1"/>
-    <w:lsdException w:name="Table List 7" w:semiHidden="1" w:unhideWhenUsed="1"/>
-    <w:lsdException w:name="Table List 8" w:semiHidden="1" w:unhideWhenUsed="1"/>
-    <w:lsdException w:name="Table 3D effects 1" w:semiHidden="1" w:unhideWhenUsed="1"/>
-    <w:lsdException w:name="Table 3D effects 2" w:semiHidden="1" w:unhideWhenUsed="1"/>
-    <w:lsdException w:name="Table 3D effects 3" w:semiHidden="1" w:unhideWhenUsed="1"/>
-    <w:lsdException w:name="Table Contemporary" w:semiHidden="1" w:unhideWhenUsed="1"/>
-    <w:lsdException w:name="Table Elegant" w:semiHidden="1" w:unhideWhenUsed="1"/>
-    <w:lsdException w:name="Table Professional" w:semiHidden="1" w:unhideWhenUsed="1"/>
-    <w:lsdException w:name="Table Subtle 1" w:semiHidden="1" w:unhideWhenUsed="1"/>
-    <w:lsdException w:name="Table Subtle 2" w:semiHidden="1" w:unhideWhenUsed="1"/>
-    <w:lsdException w:name="Table Web 1" w:semiHidden="1" w:unhideWhenUsed="1"/>
-    <w:lsdException w:name="Table Web 2" w:semiHidden="1" w:unhideWhenUsed="1"/>
-    <w:lsdException w:name="Table Web 3" w:semiHidden="1" w:unhideWhenUsed="1"/>
-    <w:lsdException w:name="Balloon Text" w:semiHidden="1" w:unhideWhenUsed="1"/>
-    <w:lsdException w:name="Table Grid" w:uiPriority="39"/>
-    <w:lsdException w:name="Table Theme" w:semiHidden="1" w:unhideWhenUsed="1"/>
-    <w:lsdException w:name="Placeholder Text" w:semiHidden="1"/>
-    <w:lsdException w:name="No Spacing" w:uiPriority="1" w:qFormat="1"/>
-    <w:lsdException w:name="Light Shading" w:uiPriority="60"/>
-    <w:lsdException w:name="Light List" w:uiPriority="61"/>
-    <w:lsdException w:name="Light Grid" w:uiPriority="62"/>
-    <w:lsdException w:name="Medium Shading 1" w:uiPriority="63"/>
-    <w:lsdException w:name="Medium Shading 2" w:uiPriority="64"/>
-    <w:lsdException w:name="Medium List 1" w:uiPriority="65"/>
-    <w:lsdException w:name="Medium List 2" w:uiPriority="66"/>
-    <w:lsdException w:name="Medium Grid 1" w:uiPriority="67"/>
-    <w:lsdException w:name="Medium Grid 2" w:uiPriority="68"/>
-    <w:lsdException w:name="Medium Grid 3" w:uiPriority="69"/>
-    <w:lsdException w:name="Dark List" w:uiPriority="70"/>
-    <w:lsdException w:name="Colorful Shading" w:uiPriority="71"/>
-    <w:lsdException w:name="Colorful List" w:uiPriority="72"/>
-    <w:lsdException w:name="Colorful Grid" w:uiPriority="73"/>
-    <w:lsdException w:name="Light Shading Accent 1" w:uiPriority="60"/>
-    <w:lsdException w:name="Light List Accent 1" w:uiPriority="61"/>
-    <w:lsdException w:name="Light Grid Accent 1" w:uiPriority="62"/>
-    <w:lsdException w:name="Medium Shading 1 Accent 1" w:uiPriority="63"/>
-    <w:lsdException w:name="Medium Shading 2 Accent 1" w:uiPriority="64"/>
-    <w:lsdException w:name="Medium List 1 Accent 1" w:uiPriority="65"/>
-    <w:lsdException w:name="Revision" w:semiHidden="1"/>
-    <w:lsdException w:name="List Paragraph" w:uiPriority="34" w:qFormat="1"/>
-    <w:lsdException w:name="Quote" w:uiPriority="29" w:qFormat="1"/>
-    <w:lsdException w:name="Intense Quote" w:uiPriority="30" w:qFormat="1"/>
-    <w:lsdException w:name="Medium List 2 Accent 1" w:uiPriority="66"/>
-    <w:lsdException w:name="Medium Grid 1 Accent 1" w:uiPriority="67"/>
-    <w:lsdException w:name="Medium Grid 2 Accent 1" w:uiPriority="68"/>
-    <w:lsdException w:name="Medium Grid 3 Accent 1" w:uiPriority="69"/>
-    <w:lsdException w:name="Dark List Accent 1" w:uiPriority="70"/>
-    <w:lsdException w:name="Colorful Shading Accent 1" w:uiPriority="71"/>
-    <w:lsdException w:name="Colorful List Accent 1" w:uiPriority="72"/>
-    <w:lsdException w:name="Colorful Grid Accent 1" w:uiPriority="73"/>
-    <w:lsdException w:name="Light Shading Accent 2" w:uiPriority="60"/>
-    <w:lsdException w:name="Light List Accent 2" w:uiPriority="61"/>
-    <w:lsdException w:name="Light Grid Accent 2" w:uiPriority="62"/>
-    <w:lsdException w:name="Medium Shading 1 Accent 2" w:uiPriority="63"/>
-    <w:lsdException w:name="Medium Shading 2 Accent 2" w:uiPriority="64"/>
-    <w:lsdException w:name="Medium List 1 Accent 2" w:uiPriority="65"/>
-    <w:lsdException w:name="Medium List 2 Accent 2" w:uiPriority="66"/>
-    <w:lsdException w:name="Medium Grid 1 Accent 2" w:uiPriority="67"/>
-    <w:lsdException w:name="Medium Grid 2 Accent 2" w:uiPriority="68"/>
-    <w:lsdException w:name="Medium Grid 3 Accent 2" w:uiPriority="69"/>
-    <w:lsdException w:name="Dark List Accent 2" w:uiPriority="70"/>
-    <w:lsdException w:name="Colorful Shading Accent 2" w:uiPriority="71"/>
-    <w:lsdException w:name="Colorful List Accent 2" w:uiPriority="72"/>
-    <w:lsdException w:name="Colorful Grid Accent 2" w:uiPriority="73"/>
-    <w:lsdException w:name="Light Shading Accent 3" w:uiPriority="60"/>
-    <w:lsdException w:name="Light List Accent 3" w:uiPriority="61"/>
-    <w:lsdException w:name="Light Grid Accent 3" w:uiPriority="62"/>
-    <w:lsdException w:name="Medium Shading 1 Accent 3" w:uiPriority="63"/>
-    <w:lsdException w:name="Medium Shading 2 Accent 3" w:uiPriority="64"/>
-    <w:lsdException w:name="Medium List 1 Accent 3" w:uiPriority="65"/>
-    <w:lsdException w:name="Medium List 2 Accent 3" w:uiPriority="66"/>
-    <w:lsdException w:name="Medium Grid 1 Accent 3" w:uiPriority="67"/>
-    <w:lsdException w:name="Medium Grid 2 Accent 3" w:uiPriority="68"/>
-    <w:lsdException w:name="Medium Grid 3 Accent 3" w:uiPriority="69"/>
-    <w:lsdException w:name="Dark List Accent 3" w:uiPriority="70"/>
-    <w:lsdException w:name="Colorful Shading Accent 3" w:uiPriority="71"/>
-    <w:lsdException w:name="Colorful List Accent 3" w:uiPriority="72"/>
-    <w:lsdException w:name="Colorful Grid Accent 3" w:uiPriority="73"/>
-    <w:lsdException w:name="Light Shading Accent 4" w:uiPriority="60"/>
-    <w:lsdException w:name="Light List Accent 4" w:uiPriority="61"/>
-    <w:lsdException w:name="Light Grid Accent 4" w:uiPriority="62"/>
-    <w:lsdException w:name="Medium Shading 1 Accent 4" w:uiPriority="63"/>
-    <w:lsdException w:name="Medium Shading 2 Accent 4" w:uiPriority="64"/>
-    <w:lsdException w:name="Medium List 1 Accent 4" w:uiPriority="65"/>
-    <w:lsdException w:name="Medium List 2 Accent 4" w:uiPriority="66"/>
-    <w:lsdException w:name="Medium Grid 1 Accent 4" w:uiPriority="67"/>
-    <w:lsdException w:name="Medium Grid 2 Accent 4" w:uiPriority="68"/>
-    <w:lsdException w:name="Medium Grid 3 Accent 4" w:uiPriority="69"/>
-    <w:lsdException w:name="Dark List Accent 4" w:uiPriority="70"/>
-    <w:lsdException w:name="Colorful Shading Accent 4" w:uiPriority="71"/>
-    <w:lsdException w:name="Colorful List Accent 4" w:uiPriority="72"/>
-    <w:lsdException w:name="Colorful Grid Accent 4" w:uiPriority="73"/>
-    <w:lsdException w:name="Light Shading Accent 5" w:uiPriority="60"/>
-    <w:lsdException w:name="Light List Accent 5" w:uiPriority="61"/>
-    <w:lsdException w:name="Light Grid Accent 5" w:uiPriority="62"/>
-    <w:lsdException w:name="Medium Shading 1 Accent 5" w:uiPriority="63"/>
-    <w:lsdException w:name="Medium Shading 2 Accent 5" w:uiPriority="64"/>
-    <w:lsdException w:name="Medium List 1 Accent 5" w:uiPriority="65"/>
-    <w:lsdException w:name="Medium List 2 Accent 5" w:uiPriority="66"/>
-    <w:lsdException w:name="Medium Grid 1 Accent 5" w:uiPriority="67"/>
-    <w:lsdException w:name="Medium Grid 2 Accent 5" w:uiPriority="68"/>
-    <w:lsdException w:name="Medium Grid 3 Accent 5" w:uiPriority="69"/>
-    <w:lsdException w:name="Dark List Accent 5" w:uiPriority="70"/>
-    <w:lsdException w:name="Colorful Shading Accent 5" w:uiPriority="71"/>
-    <w:lsdException w:name="Colorful List Accent 5" w:uiPriority="72"/>
-    <w:lsdException w:name="Colorful Grid Accent 5" w:uiPriority="73"/>
-    <w:lsdException w:name="Light Shading Accent 6" w:uiPriority="60"/>
-    <w:lsdException w:name="Light List Accent 6" w:uiPriority="61"/>
-    <w:lsdException w:name="Light Grid Accent 6" w:uiPriority="62"/>
-    <w:lsdException w:name="Medium Shading 1 Accent 6" w:uiPriority="63"/>
-    <w:lsdException w:name="Medium Shading 2 Accent 6" w:uiPriority="64"/>
-    <w:lsdException w:name="Medium List 1 Accent 6" w:uiPriority="65"/>
-    <w:lsdException w:name="Medium List 2 Accent 6" w:uiPriority="66"/>
-    <w:lsdException w:name="Medium Grid 1 Accent 6" w:uiPriority="67"/>
-    <w:lsdException w:name="Medium Grid 2 Accent 6" w:uiPriority="68"/>
-    <w:lsdException w:name="Medium Grid 3 Accent 6" w:uiPriority="69"/>
-    <w:lsdException w:name="Dark List Accent 6" w:uiPriority="70"/>
-    <w:lsdException w:name="Colorful Shading Accent 6" w:uiPriority="71"/>
-    <w:lsdException w:name="Colorful List Accent 6" w:uiPriority="72"/>
-    <w:lsdException w:name="Colorful Grid Accent 6" w:uiPriority="73"/>
-    <w:lsdException w:name="Subtle Emphasis" w:uiPriority="19" w:qFormat="1"/>
-    <w:lsdException w:name="Intense Emphasis" w:uiPriority="21" w:qFormat="1"/>
-    <w:lsdException w:name="Subtle Reference" w:uiPriority="31" w:qFormat="1"/>
-    <w:lsdException w:name="Intense Reference" w:uiPriority="32" w:qFormat="1"/>
-    <w:lsdException w:name="Book Title" w:uiPriority="33" w:qFormat="1"/>
-    <w:lsdException w:name="Bibliography" w:semiHidden="1" w:uiPriority="37" w:unhideWhenUsed="1"/>
-    <w:lsdException w:name="TOC Heading" w:semiHidden="1" w:uiPriority="39" w:unhideWhenUsed="1" w:qFormat="1"/>
-    <w:lsdException w:name="Plain Table 1" w:uiPriority="41"/>
-    <w:lsdException w:name="Plain Table 2" w:uiPriority="42"/>
-    <w:lsdException w:name="Plain Table 3" w:uiPriority="43"/>
-    <w:lsdException w:name="Plain Table 4" w:uiPriority="44"/>
-    <w:lsdException w:name="Plain Table 5" w:uiPriority="45"/>
-    <w:lsdException w:name="Grid Table Light" w:uiPriority="40"/>
-    <w:lsdException w:name="Grid Table 1 Light" w:uiPriority="46"/>
-    <w:lsdException w:name="Grid Table 2" w:uiPriority="47"/>
-    <w:lsdException w:name="Grid Table 3" w:uiPriority="48"/>
-    <w:lsdException w:name="Grid Table 4" w:uiPriority="49"/>
-    <w:lsdException w:name="Grid Table 5 Dark" w:uiPriority="50"/>
-    <w:lsdException w:name="Grid Table 6 Colorful" w:uiPriority="51"/>
-    <w:lsdException w:name="Grid Table 7 Colorful" w:uiPriority="52"/>
-    <w:lsdException w:name="Grid Table 1 Light Accent 1" w:uiPriority="46"/>
-    <w:lsdException w:name="Grid Table 2 Accent 1" w:uiPriority="47"/>
-    <w:lsdException w:name="Grid Table 3 Accent 1" w:uiPriority="48"/>
-    <w:lsdException w:name="Grid Table 4 Accent 1" w:uiPriority="49"/>
-    <w:lsdException w:name="Grid Table 5 Dark Accent 1" w:uiPriority="50"/>
-    <w:lsdException w:name="Grid Table 6 Colorful Accent 1" w:uiPriority="51"/>
-    <w:lsdException w:name="Grid Table 7 Colorful Accent 1" w:uiPriority="52"/>
-    <w:lsdException w:name="Grid Table 1 Light Accent 2" w:uiPriority="46"/>
-    <w:lsdException w:name="Grid Table 2 Accent 2" w:uiPriority="47"/>
-    <w:lsdException w:name="Grid Table 3 Accent 2" w:uiPriority="48"/>
-    <w:lsdException w:name="Grid Table 4 Accent 2" w:uiPriority="49"/>
-    <w:lsdException w:name="Grid Table 5 Dark Accent 2" w:uiPriority="50"/>
-    <w:lsdException w:name="Grid Table 6 Colorful Accent 2" w:uiPriority="51"/>
-    <w:lsdException w:name="Grid Table 7 Colorful Accent 2" w:uiPriority="52"/>
-    <w:lsdException w:name="Grid Table 1 Light Accent 3" w:uiPriority="46"/>
-    <w:lsdException w:name="Grid Table 2 Accent 3" w:uiPriority="47"/>
-    <w:lsdException w:name="Grid Table 3 Accent 3" w:uiPriority="48"/>
-    <w:lsdException w:name="Grid Table 4 Accent 3" w:uiPriority="49"/>
-    <w:lsdException w:name="Grid Table 5 Dark Accent 3" w:uiPriority="50"/>
-    <w:lsdException w:name="Grid Table 6 Colorful Accent 3" w:uiPriority="51"/>
-    <w:lsdException w:name="Grid Table 7 Colorful Accent 3" w:uiPriority="52"/>
-    <w:lsdException w:name="Grid Table 1 Light Accent 4" w:uiPriority="46"/>
-    <w:lsdException w:name="Grid Table 2 Accent 4" w:uiPriority="47"/>
-    <w:lsdException w:name="Grid Table 3 Accent 4" w:uiPriority="48"/>
-    <w:lsdException w:name="Grid Table 4 Accent 4" w:uiPriority="49"/>
-    <w:lsdException w:name="Grid Table 5 Dark Accent 4" w:uiPriority="50"/>
-    <w:lsdException w:name="Grid Table 6 Colorful Accent 4" w:uiPriority="51"/>
-    <w:lsdException w:name="Grid Table 7 Colorful Accent 4" w:uiPriority="52"/>
-    <w:lsdException w:name="Grid Table 1 Light Accent 5" w:uiPriority="46"/>
-    <w:lsdException w:name="Grid Table 2 Accent 5" w:uiPriority="47"/>
-    <w:lsdException w:name="Grid Table 3 Accent 5" w:uiPriority="48"/>
-    <w:lsdException w:name="Grid Table 4 Accent 5" w:uiPriority="49"/>
-    <w:lsdException w:name="Grid Table 5 Dark Accent 5" w:uiPriority="50"/>
-    <w:lsdException w:name="Grid Table 6 Colorful Accent 5" w:uiPriority="51"/>
-    <w:lsdException w:name="Grid Table 7 Colorful Accent 5" w:uiPriority="52"/>
-    <w:lsdException w:name="Grid Table 1 Light Accent 6" w:uiPriority="46"/>
-    <w:lsdException w:name="Grid Table 2 Accent 6" w:uiPriority="47"/>
-    <w:lsdException w:name="Grid Table 3 Accent 6" w:uiPriority="48"/>
-    <w:lsdException w:name="Grid Table 4 Accent 6" w:uiPriority="49"/>
-    <w:lsdException w:name="Grid Table 5 Dark Accent 6" w:uiPriority="50"/>
-    <w:lsdException w:name="Grid Table 6 Colorful Accent 6" w:uiPriority="51"/>
-    <w:lsdException w:name="Grid Table 7 Colorful Accent 6" w:uiPriority="52"/>
-    <w:lsdException w:name="List Table 1 Light" w:uiPriority="46"/>
-    <w:lsdException w:name="List Table 2" w:uiPriority="47"/>
-    <w:lsdException w:name="List Table 3" w:uiPriority="48"/>
-    <w:lsdException w:name="List Table 4" w:uiPriority="49"/>
-    <w:lsdException w:name="List Table 5 Dark" w:uiPriority="50"/>
-    <w:lsdException w:name="List Table 6 Colorful" w:uiPriority="51"/>
-    <w:lsdException w:name="List Table 7 Colorful" w:uiPriority="52"/>
-    <w:lsdException w:name="List Table 1 Light Accent 1" w:uiPriority="46"/>
-    <w:lsdException w:name="List Table 2 Accent 1" w:uiPriority="47"/>
-    <w:lsdException w:name="List Table 3 Accent 1" w:uiPriority="48"/>
-    <w:lsdException w:name="List Table 4 Accent 1" w:uiPriority="49"/>
-    <w:lsdException w:name="List Table 5 Dark Accent 1" w:uiPriority="50"/>
-    <w:lsdException w:name="List Table 6 Colorful Accent 1" w:uiPriority="51"/>
-    <w:lsdException w:name="List Table 7 Colorful Accent 1" w:uiPriority="52"/>
-    <w:lsdException w:name="List Table 1 Light Accent 2" w:uiPriority="46"/>
-    <w:lsdException w:name="List Table 2 Accent 2" w:uiPriority="47"/>
-    <w:lsdException w:name="List Table 3 Accent 2" w:uiPriority="48"/>
-    <w:lsdException w:name="List Table 4 Accent 2" w:uiPriority="49"/>
-    <w:lsdException w:name="List Table 5 Dark Accent 2" w:uiPriority="50"/>
-    <w:lsdException w:name="List Table 6 Colorful Accent 2" w:uiPriority="51"/>
-    <w:lsdException w:name="List Table 7 Colorful Accent 2" w:uiPriority="52"/>
-    <w:lsdException w:name="List Table 1 Light Accent 3" w:uiPriority="46"/>
-    <w:lsdException w:name="List Table 2 Accent 3" w:uiPriority="47"/>
-    <w:lsdException w:name="List Table 3 Accent 3" w:uiPriority="48"/>
-    <w:lsdException w:name="List Table 4 Accent 3" w:uiPriority="49"/>
-    <w:lsdException w:name="List Table 5 Dark Accent 3" w:uiPriority="50"/>
-    <w:lsdException w:name="List Table 6 Colorful Accent 3" w:uiPriority="51"/>
-    <w:lsdException w:name="List Table 7 Colorful Accent 3" w:uiPriority="52"/>
-    <w:lsdException w:name="List Table 1 Light Accent 4" w:uiPriority="46"/>
-    <w:lsdException w:name="List Table 2 Accent 4" w:uiPriority="47"/>
-    <w:lsdException w:name="List Table 3 Accent 4" w:uiPriority="48"/>
-    <w:lsdException w:name="List Table 4 Accent 4" w:uiPriority="49"/>
-    <w:lsdException w:name="List Table 5 Dark Accent 4" w:uiPriority="50"/>
-    <w:lsdException w:name="List Table 6 Colorful Accent 4" w:uiPriority="51"/>
-    <w:lsdException w:name="List Table 7 Colorful Accent 4" w:uiPriority="52"/>
-    <w:lsdException w:name="List Table 1 Light Accent 5" w:uiPriority="46"/>
-    <w:lsdException w:name="List Table 2 Accent 5" w:uiPriority="47"/>
-    <w:lsdException w:name="List Table 3 Accent 5" w:uiPriority="48"/>
-    <w:lsdException w:name="List Table 4 Accent 5" w:uiPriority="49"/>
-    <w:lsdException w:name="List Table 5 Dark Accent 5" w:uiPriority="50"/>
-    <w:lsdException w:name="List Table 6 Colorful Accent 5" w:uiPriority="51"/>
-    <w:lsdException w:name="List Table 7 Colorful Accent 5" w:uiPriority="52"/>
-    <w:lsdException w:name="List Table 1 Light Accent 6" w:uiPriority="46"/>
-    <w:lsdException w:name="List Table 2 Accent 6" w:uiPriority="47"/>
-    <w:lsdException w:name="List Table 3 Accent 6" w:uiPriority="48"/>
-    <w:lsdException w:name="List Table 4 Accent 6" w:uiPriority="49"/>
-    <w:lsdException w:name="List Table 5 Dark Accent 6" w:uiPriority="50"/>
-    <w:lsdException w:name="List Table 6 Colorful Accent 6" w:uiPriority="51"/>
-    <w:lsdException w:name="List Table 7 Colorful Accent 6" w:uiPriority="52"/>
-    <w:lsdException w:name="Mention" w:semiHidden="1" w:unhideWhenUsed="1"/>
-    <w:lsdException w:name="Smart Hyperlink" w:semiHidden="1" w:unhideWhenUsed="1"/>
-  </w:latentStyles>
-  <w:style w:type="paragraph" w:default="1" w:styleId="Normal">
-    <w:name w:val="Normal"/>
-    <w:qFormat/>
-  </w:style>
-  <w:style w:type="character" w:default="1" w:styleId="Policepardfaut">
-    <w:name w:val="Default Paragraph Font"/>
-    <w:uiPriority w:val="1"/>
-    <w:semiHidden/>
-    <w:unhideWhenUsed/>
-  </w:style>
-  <w:style w:type="table" w:default="1" w:styleId="TableauNormal">
-    <w:name w:val="Normal Table"/>
-    <w:uiPriority w:val="99"/>
-    <w:semiHidden/>
-    <w:unhideWhenUsed/>
-    <w:tblPr>
-      <w:tblInd w:w="0" w:type="dxa"/>
-      <w:tblCellMar>
-        <w:top w:w="0" w:type="dxa"/>
-        <w:left w:w="108" w:type="dxa"/>
-        <w:bottom w:w="0" w:type="dxa"/>
-        <w:right w:w="108" w:type="dxa"/>
-      </w:tblCellMar>
-    </w:tblPr>
-  </w:style>
-  <w:style w:type="numbering" w:default="1" w:styleId="Aucuneliste">
-    <w:name w:val="No List"/>
-    <w:uiPriority w:val="99"/>
-    <w:semiHidden/>
-    <w:unhideWhenUsed/>
-  </w:style>
-  <w:style w:type="character" w:styleId="Textedelespacerserv">
-    <w:name w:val="Placeholder Text"/>
-    <w:basedOn w:val="Policepardfaut"/>
-    <w:uiPriority w:val="99"/>
-    <w:semiHidden/>
-    <w:rsid w:val="003848E3"/>
-    <w:rPr>
-      <w:color w:val="808080"/>
-    </w:rPr>
-  </w:style>
-</w:styles>
-</file>
-
-<file path=word/glossary/webSettings.xml><?xml version="1.0" encoding="utf-8"?>
-<w:webSettings xmlns:mc="http://schemas.openxmlformats.org/markup-compatibility/2006" xmlns:r="http://schemas.openxmlformats.org/officeDocument/2006/relationships" xmlns:w="http://schemas.openxmlformats.org/wordprocessingml/2006/main" xmlns:w14="http://schemas.microsoft.com/office/word/2010/wordml" xmlns:w15="http://schemas.microsoft.com/office/word/2012/wordml" xmlns:w16se="http://schemas.microsoft.com/office/word/2015/wordml/symex" mc:Ignorable="w14 w15 w16se">
-  <w:optimizeForBrowser/>
-  <w:allowPNG/>
-</w:webSettings>
-</file>
-
 <file path=word/theme/theme1.xml><?xml version="1.0" encoding="utf-8"?>
 <a:theme xmlns:a="http://schemas.openxmlformats.org/drawingml/2006/main" name="ThèmeUL">
   <a:themeElements>
@@ -10433,7 +10045,7 @@
 </file>
 
 <file path=customXml/itemProps1.xml><?xml version="1.0" encoding="utf-8"?>
-<ds:datastoreItem xmlns:ds="http://schemas.openxmlformats.org/officeDocument/2006/customXml" ds:itemID="{554FDEF6-A4E0-422E-9660-557186329F69}">
+<ds:datastoreItem xmlns:ds="http://schemas.openxmlformats.org/officeDocument/2006/customXml" ds:itemID="{5C047521-2352-4A63-AD2D-529128D99E6C}">
   <ds:schemaRefs>
     <ds:schemaRef ds:uri="http://schemas.openxmlformats.org/officeDocument/2006/bibliography"/>
   </ds:schemaRefs>

</xml_diff>